<commit_message>
edited based on meeting
</commit_message>
<xml_diff>
--- a/Report/Motion Signal Extraction Framework for the Microsoft Kinect Camera Point Cloud Registration and its Application as a Motion Correction Metric in PETCT.docx
+++ b/Report/Motion Signal Extraction Framework for the Microsoft Kinect Camera Point Cloud Registration and its Application as a Motion Correction Metric in PETCT.docx
@@ -206,8 +206,6 @@
         </w:rPr>
         <w:t>By</w:t>
       </w:r>
-      <w:bookmarkStart w:id="0" w:name="_GoBack"/>
-      <w:bookmarkEnd w:id="0"/>
     </w:p>
     <w:p>
       <w:pPr>
@@ -2238,33 +2236,17 @@
           <w:szCs w:val="24"/>
         </w:rPr>
       </w:pPr>
-      <w:r>
-        <w:fldChar w:fldCharType="begin"/>
-      </w:r>
-      <w:r>
-        <w:instrText xml:space="preserve"> TOC \h \z \c "Figure" </w:instrText>
-      </w:r>
-      <w:r>
-        <w:fldChar w:fldCharType="separate"/>
-      </w:r>
-      <w:r>
-        <w:rPr>
-          <w:b/>
-          <w:bCs/>
-          <w:noProof/>
-          <w:lang w:val="en-US"/>
-        </w:rPr>
-        <w:t>No table of figures entries found.</w:t>
-      </w:r>
-      <w:r>
-        <w:rPr>
-          <w:b/>
-          <w:bCs/>
-          <w:noProof/>
-          <w:lang w:val="en-US"/>
-        </w:rPr>
-        <w:fldChar w:fldCharType="end"/>
-      </w:r>
+      <w:fldSimple w:instr=" TOC \h \z \c &quot;Figure&quot; ">
+        <w:r>
+          <w:rPr>
+            <w:b/>
+            <w:bCs/>
+            <w:noProof/>
+            <w:lang w:val="en-US"/>
+          </w:rPr>
+          <w:t>No table of figures entries found.</w:t>
+        </w:r>
+      </w:fldSimple>
     </w:p>
     <w:p>
       <w:pPr>
@@ -2307,16 +2289,154 @@
         <w:pStyle w:val="Heading1"/>
         <w:jc w:val="both"/>
       </w:pPr>
-      <w:bookmarkStart w:id="1" w:name="_Toc515661795"/>
+      <w:bookmarkStart w:id="0" w:name="_Toc515661795"/>
       <w:r>
         <w:lastRenderedPageBreak/>
         <w:t>Introduction</w:t>
       </w:r>
-      <w:bookmarkEnd w:id="1"/>
+      <w:bookmarkEnd w:id="0"/>
     </w:p>
     <w:p>
       <w:pPr>
         <w:ind w:firstLine="360"/>
+        <w:jc w:val="both"/>
+        <w:rPr>
+          <w:rFonts w:cs="Arial"/>
+          <w:sz w:val="24"/>
+          <w:szCs w:val="24"/>
+        </w:rPr>
+      </w:pPr>
+      <w:r>
+        <w:rPr>
+          <w:rFonts w:cs="Arial"/>
+          <w:sz w:val="24"/>
+          <w:szCs w:val="24"/>
+        </w:rPr>
+        <w:t>PET</w:t>
+      </w:r>
+      <w:r>
+        <w:rPr>
+          <w:rFonts w:cs="Arial"/>
+          <w:sz w:val="24"/>
+          <w:szCs w:val="24"/>
+        </w:rPr>
+        <w:t xml:space="preserve"> is a common medical imaging modality used for acquiring functional images. These scans can take upwards of a few minutes to complete and during this time a subject could move for any number of reasons, including breathing (respiratory motion). Current practise is to ignore this movement, however, any movement no matter how slight degrades image resolution and introduces motion related artefacts.</w:t>
+      </w:r>
+    </w:p>
+    <w:p>
+      <w:pPr>
+        <w:jc w:val="both"/>
+        <w:rPr>
+          <w:rFonts w:cs="Arial"/>
+          <w:sz w:val="24"/>
+          <w:szCs w:val="24"/>
+        </w:rPr>
+      </w:pPr>
+    </w:p>
+    <w:p>
+      <w:pPr>
+        <w:jc w:val="both"/>
+        <w:rPr>
+          <w:rFonts w:cs="Arial"/>
+          <w:sz w:val="24"/>
+          <w:szCs w:val="24"/>
+        </w:rPr>
+      </w:pPr>
+      <w:r>
+        <w:rPr>
+          <w:rFonts w:cs="Arial"/>
+          <w:sz w:val="24"/>
+          <w:szCs w:val="24"/>
+        </w:rPr>
+        <w:t xml:space="preserve">Currently a stand-alone, cross-platform framework is under development to provide a facility for image analysis, reconstruction and data processing of a multitude of data formats acquired through the use of PET, SPECT, CT and MRI scanners. The goal of this project will be the development of modules or libraries that are able to extract motion vector fields or translations using the Microsoft Kinect camera. These modules or libraries should be able to be integrated into the framework mentioned previously, to aid in motion compensated reconstruction on the </w:t>
+      </w:r>
+      <w:proofErr w:type="spellStart"/>
+      <w:r>
+        <w:rPr>
+          <w:rFonts w:cs="Arial"/>
+          <w:sz w:val="24"/>
+          <w:szCs w:val="24"/>
+        </w:rPr>
+        <w:t>Sedecal</w:t>
+      </w:r>
+      <w:proofErr w:type="spellEnd"/>
+      <w:r>
+        <w:rPr>
+          <w:rFonts w:cs="Arial"/>
+          <w:sz w:val="24"/>
+          <w:szCs w:val="24"/>
+        </w:rPr>
+        <w:t xml:space="preserve"> Argus Scanner.</w:t>
+      </w:r>
+    </w:p>
+    <w:p>
+      <w:pPr>
+        <w:jc w:val="both"/>
+        <w:rPr>
+          <w:rFonts w:cs="Arial"/>
+          <w:sz w:val="24"/>
+          <w:szCs w:val="24"/>
+        </w:rPr>
+      </w:pPr>
+    </w:p>
+    <w:p>
+      <w:pPr>
+        <w:jc w:val="both"/>
+        <w:rPr>
+          <w:rFonts w:cs="Arial"/>
+          <w:sz w:val="24"/>
+          <w:szCs w:val="24"/>
+        </w:rPr>
+      </w:pPr>
+      <w:r>
+        <w:rPr>
+          <w:rFonts w:cs="Arial"/>
+          <w:sz w:val="24"/>
+          <w:szCs w:val="24"/>
+        </w:rPr>
+        <w:t>This application will acquire data from a 3D stereo camera creating point cloud representations of a scene and will then calculate and output a vector field or translation that represents the changes in position of these points over time. These vector fields or translations can then be used in motion correction or motion compensated medical imaging reconstruction to aid in the elimination of motion related artefacts.</w:t>
+      </w:r>
+    </w:p>
+    <w:p>
+      <w:pPr>
+        <w:jc w:val="both"/>
+        <w:rPr>
+          <w:rFonts w:cs="Arial"/>
+          <w:sz w:val="24"/>
+          <w:szCs w:val="24"/>
+        </w:rPr>
+      </w:pPr>
+    </w:p>
+    <w:p>
+      <w:pPr>
+        <w:jc w:val="both"/>
+        <w:rPr>
+          <w:rFonts w:cs="Arial"/>
+          <w:sz w:val="24"/>
+          <w:szCs w:val="24"/>
+        </w:rPr>
+      </w:pPr>
+      <w:r>
+        <w:rPr>
+          <w:rFonts w:cs="Arial"/>
+          <w:sz w:val="24"/>
+          <w:szCs w:val="24"/>
+        </w:rPr>
+        <w:t>This development of this project will take place using STIR, image reconstruction toolkit version 3 and will be compatible with an open source, cross-platform application developed by the PET preclinical centre at the University of Hull.</w:t>
+      </w:r>
+    </w:p>
+    <w:p>
+      <w:pPr>
+        <w:jc w:val="both"/>
+        <w:rPr>
+          <w:rFonts w:cs="Arial"/>
+          <w:sz w:val="24"/>
+          <w:szCs w:val="24"/>
+        </w:rPr>
+      </w:pPr>
+    </w:p>
+    <w:p>
+      <w:pPr>
         <w:rPr>
           <w:rFonts w:cs="Arial"/>
           <w:sz w:val="24"/>
@@ -2539,142 +2659,21 @@
           <w:szCs w:val="24"/>
         </w:rPr>
       </w:pPr>
-    </w:p>
-    <w:p>
-      <w:pPr>
+      <w:r>
         <w:rPr>
           <w:rFonts w:cs="Arial"/>
           <w:sz w:val="24"/>
           <w:szCs w:val="24"/>
         </w:rPr>
-      </w:pPr>
-    </w:p>
-    <w:p>
-      <w:pPr>
-        <w:jc w:val="both"/>
+        <w:t>A specification of the aim, hypothesis</w:t>
+      </w:r>
+      <w:r>
         <w:rPr>
           <w:rFonts w:cs="Arial"/>
           <w:sz w:val="24"/>
           <w:szCs w:val="24"/>
         </w:rPr>
-      </w:pPr>
-      <w:r>
-        <w:rPr>
-          <w:rFonts w:cs="Arial"/>
-          <w:sz w:val="24"/>
-          <w:szCs w:val="24"/>
-        </w:rPr>
-        <w:t>PET</w:t>
-      </w:r>
-      <w:r>
-        <w:rPr>
-          <w:rFonts w:cs="Arial"/>
-          <w:sz w:val="24"/>
-          <w:szCs w:val="24"/>
-        </w:rPr>
-        <w:t xml:space="preserve"> is a common medical imaging modality used for acquiring functional images. These scans can take upwards of a few minutes to complete and during this time a subject could move for any number of reasons, including breathing (respiratory motion). Current practise is to ignore this movement, however, any movement no matter how slight degrades image resolution and introduces motion related artefacts.</w:t>
-      </w:r>
-    </w:p>
-    <w:p>
-      <w:pPr>
-        <w:jc w:val="both"/>
-        <w:rPr>
-          <w:rFonts w:cs="Arial"/>
-          <w:sz w:val="24"/>
-          <w:szCs w:val="24"/>
-        </w:rPr>
-      </w:pPr>
-    </w:p>
-    <w:p>
-      <w:pPr>
-        <w:jc w:val="both"/>
-        <w:rPr>
-          <w:rFonts w:cs="Arial"/>
-          <w:sz w:val="24"/>
-          <w:szCs w:val="24"/>
-        </w:rPr>
-      </w:pPr>
-      <w:r>
-        <w:rPr>
-          <w:rFonts w:cs="Arial"/>
-          <w:sz w:val="24"/>
-          <w:szCs w:val="24"/>
-        </w:rPr>
-        <w:t xml:space="preserve">Currently a stand-alone, cross-platform framework is under development to provide a facility for image analysis, reconstruction and data processing of a multitude of data formats acquired through the use of PET, SPECT, CT and MRI scanners. The goal of this project will be the development of modules or libraries that are able to extract motion vector fields or translations using the Microsoft Kinect camera. These modules or libraries should be able to be integrated into the framework mentioned previously, to aid in motion compensated reconstruction on the </w:t>
-      </w:r>
-      <w:proofErr w:type="spellStart"/>
-      <w:r>
-        <w:rPr>
-          <w:rFonts w:cs="Arial"/>
-          <w:sz w:val="24"/>
-          <w:szCs w:val="24"/>
-        </w:rPr>
-        <w:t>Sedecal</w:t>
-      </w:r>
-      <w:proofErr w:type="spellEnd"/>
-      <w:r>
-        <w:rPr>
-          <w:rFonts w:cs="Arial"/>
-          <w:sz w:val="24"/>
-          <w:szCs w:val="24"/>
-        </w:rPr>
-        <w:t xml:space="preserve"> Argus Scanner.</w:t>
-      </w:r>
-    </w:p>
-    <w:p>
-      <w:pPr>
-        <w:jc w:val="both"/>
-        <w:rPr>
-          <w:rFonts w:cs="Arial"/>
-          <w:sz w:val="24"/>
-          <w:szCs w:val="24"/>
-        </w:rPr>
-      </w:pPr>
-    </w:p>
-    <w:p>
-      <w:pPr>
-        <w:jc w:val="both"/>
-        <w:rPr>
-          <w:rFonts w:cs="Arial"/>
-          <w:sz w:val="24"/>
-          <w:szCs w:val="24"/>
-        </w:rPr>
-      </w:pPr>
-      <w:r>
-        <w:rPr>
-          <w:rFonts w:cs="Arial"/>
-          <w:sz w:val="24"/>
-          <w:szCs w:val="24"/>
-        </w:rPr>
-        <w:t>This application will acquire data from a 3D stereo camera creating point cloud representations of a scene and will then calculate and output a vector field or translation that represents the changes in position of these points over time. These vector fields or translations can then be used in motion correction or motion compensated medical imaging reconstruction to aid in the elimination of motion related artefacts.</w:t>
-      </w:r>
-    </w:p>
-    <w:p>
-      <w:pPr>
-        <w:jc w:val="both"/>
-        <w:rPr>
-          <w:rFonts w:cs="Arial"/>
-          <w:sz w:val="24"/>
-          <w:szCs w:val="24"/>
-        </w:rPr>
-      </w:pPr>
-    </w:p>
-    <w:p>
-      <w:pPr>
-        <w:jc w:val="both"/>
-        <w:rPr>
-          <w:rFonts w:cs="Arial"/>
-          <w:sz w:val="24"/>
-          <w:szCs w:val="24"/>
-        </w:rPr>
-      </w:pPr>
-      <w:r>
-        <w:rPr>
-          <w:rFonts w:cs="Arial"/>
-          <w:sz w:val="24"/>
-          <w:szCs w:val="24"/>
-        </w:rPr>
-        <w:t>This development of this project will take place using STIR, image reconstruction toolkit version 3 and will be compatible with an open source, cross-platform application developed by the PET preclinical centre at the University of Hull.</w:t>
+        <w:t xml:space="preserve"> and objectives of the project.</w:t>
       </w:r>
     </w:p>
     <w:p>
@@ -2708,23 +2707,68 @@
         <w:pStyle w:val="Heading1"/>
         <w:jc w:val="both"/>
       </w:pPr>
-      <w:bookmarkStart w:id="2" w:name="_Toc515661796"/>
+      <w:bookmarkStart w:id="1" w:name="_Toc515661796"/>
       <w:r>
         <w:lastRenderedPageBreak/>
         <w:t>Background</w:t>
       </w:r>
-      <w:bookmarkEnd w:id="2"/>
-    </w:p>
-    <w:p>
-      <w:pPr>
-        <w:jc w:val="both"/>
-        <w:rPr>
-          <w:rFonts w:cs="Arial"/>
-          <w:sz w:val="24"/>
-          <w:szCs w:val="24"/>
-        </w:rPr>
-      </w:pPr>
-    </w:p>
+      <w:bookmarkEnd w:id="1"/>
+    </w:p>
+    <w:p>
+      <w:pPr>
+        <w:pStyle w:val="Heading2"/>
+        <w:numPr>
+          <w:ilvl w:val="1"/>
+          <w:numId w:val="6"/>
+        </w:numPr>
+      </w:pPr>
+      <w:r>
+        <w:t>Alternative Solutions</w:t>
+      </w:r>
+    </w:p>
+    <w:p/>
+    <w:p/>
+    <w:p>
+      <w:pPr>
+        <w:pStyle w:val="Heading2"/>
+        <w:numPr>
+          <w:ilvl w:val="1"/>
+          <w:numId w:val="6"/>
+        </w:numPr>
+      </w:pPr>
+      <w:r>
+        <w:t>PET Scanners</w:t>
+      </w:r>
+    </w:p>
+    <w:p/>
+    <w:p/>
+    <w:p>
+      <w:pPr>
+        <w:pStyle w:val="Heading2"/>
+        <w:numPr>
+          <w:ilvl w:val="1"/>
+          <w:numId w:val="6"/>
+        </w:numPr>
+      </w:pPr>
+      <w:r>
+        <w:t>Kinect Camera</w:t>
+      </w:r>
+    </w:p>
+    <w:p/>
+    <w:p/>
+    <w:p>
+      <w:pPr>
+        <w:pStyle w:val="Heading2"/>
+        <w:numPr>
+          <w:ilvl w:val="1"/>
+          <w:numId w:val="6"/>
+        </w:numPr>
+      </w:pPr>
+      <w:r>
+        <w:t>Point Cloud Library</w:t>
+      </w:r>
+    </w:p>
+    <w:p/>
     <w:p>
       <w:pPr>
         <w:jc w:val="both"/>
@@ -2756,12 +2800,12 @@
         <w:pStyle w:val="Heading1"/>
         <w:jc w:val="both"/>
       </w:pPr>
-      <w:bookmarkStart w:id="3" w:name="_Toc515661797"/>
+      <w:bookmarkStart w:id="2" w:name="_Toc515661797"/>
       <w:r>
         <w:lastRenderedPageBreak/>
         <w:t>Specification</w:t>
       </w:r>
-      <w:bookmarkEnd w:id="3"/>
+      <w:bookmarkEnd w:id="2"/>
     </w:p>
     <w:p>
       <w:pPr>
@@ -2845,7 +2889,7 @@
           <w:sz w:val="24"/>
           <w:szCs w:val="24"/>
         </w:rPr>
-        <w:t>To achieve this</w:t>
+        <w:t>T</w:t>
       </w:r>
       <w:r>
         <w:rPr>
@@ -2855,7 +2899,7 @@
           <w:sz w:val="24"/>
           <w:szCs w:val="24"/>
         </w:rPr>
-        <w:t xml:space="preserve"> aim </w:t>
+        <w:t>he</w:t>
       </w:r>
       <w:r>
         <w:rPr>
@@ -2865,7 +2909,7 @@
           <w:sz w:val="24"/>
           <w:szCs w:val="24"/>
         </w:rPr>
-        <w:t>the following objectives will be completed</w:t>
+        <w:t xml:space="preserve"> hypothesis of this project is that i</w:t>
       </w:r>
       <w:r>
         <w:rPr>
@@ -2875,7 +2919,215 @@
           <w:sz w:val="24"/>
           <w:szCs w:val="24"/>
         </w:rPr>
-        <w:t>:</w:t>
+        <w:t xml:space="preserve">t is possible to extrapolate from a number of point clouds produced by a stereo 3D camera, a metric which represents the motion of an object within a medical scanner. It is </w:t>
+      </w:r>
+      <w:r>
+        <w:rPr>
+          <w:rStyle w:val="Emphasis"/>
+          <w:i w:val="0"/>
+          <w:iCs w:val="0"/>
+          <w:sz w:val="24"/>
+          <w:szCs w:val="24"/>
+        </w:rPr>
+        <w:t>then possible to use this metric</w:t>
+      </w:r>
+      <w:r>
+        <w:rPr>
+          <w:rStyle w:val="Emphasis"/>
+          <w:i w:val="0"/>
+          <w:iCs w:val="0"/>
+          <w:sz w:val="24"/>
+          <w:szCs w:val="24"/>
+        </w:rPr>
+        <w:t xml:space="preserve"> to remove motion related artefacts from</w:t>
+      </w:r>
+      <w:r>
+        <w:rPr>
+          <w:rStyle w:val="Emphasis"/>
+          <w:i w:val="0"/>
+          <w:iCs w:val="0"/>
+          <w:sz w:val="24"/>
+          <w:szCs w:val="24"/>
+        </w:rPr>
+        <w:t xml:space="preserve"> and improve the resolution of</w:t>
+      </w:r>
+      <w:r>
+        <w:rPr>
+          <w:rStyle w:val="Emphasis"/>
+          <w:i w:val="0"/>
+          <w:iCs w:val="0"/>
+          <w:sz w:val="24"/>
+          <w:szCs w:val="24"/>
+        </w:rPr>
+        <w:t xml:space="preserve"> </w:t>
+      </w:r>
+      <w:r>
+        <w:rPr>
+          <w:rStyle w:val="Emphasis"/>
+          <w:i w:val="0"/>
+          <w:iCs w:val="0"/>
+          <w:sz w:val="24"/>
+          <w:szCs w:val="24"/>
+        </w:rPr>
+        <w:t>scan data produced using said medical scanner.</w:t>
+      </w:r>
+    </w:p>
+    <w:p>
+      <w:pPr>
+        <w:jc w:val="both"/>
+        <w:rPr>
+          <w:rStyle w:val="Emphasis"/>
+          <w:i w:val="0"/>
+          <w:iCs w:val="0"/>
+          <w:sz w:val="24"/>
+          <w:szCs w:val="24"/>
+        </w:rPr>
+      </w:pPr>
+    </w:p>
+    <w:p>
+      <w:pPr>
+        <w:jc w:val="both"/>
+        <w:rPr>
+          <w:rStyle w:val="Emphasis"/>
+          <w:i w:val="0"/>
+          <w:iCs w:val="0"/>
+          <w:sz w:val="24"/>
+          <w:szCs w:val="24"/>
+        </w:rPr>
+      </w:pPr>
+      <w:r>
+        <w:rPr>
+          <w:rStyle w:val="Emphasis"/>
+          <w:i w:val="0"/>
+          <w:iCs w:val="0"/>
+          <w:sz w:val="24"/>
+          <w:szCs w:val="24"/>
+        </w:rPr>
+        <w:t>The null hypothesis of this project is that i</w:t>
+      </w:r>
+      <w:r>
+        <w:rPr>
+          <w:rStyle w:val="Emphasis"/>
+          <w:i w:val="0"/>
+          <w:iCs w:val="0"/>
+          <w:sz w:val="24"/>
+          <w:szCs w:val="24"/>
+        </w:rPr>
+        <w:t>t is</w:t>
+      </w:r>
+      <w:r>
+        <w:rPr>
+          <w:rStyle w:val="Emphasis"/>
+          <w:i w:val="0"/>
+          <w:iCs w:val="0"/>
+          <w:sz w:val="24"/>
+          <w:szCs w:val="24"/>
+        </w:rPr>
+        <w:t xml:space="preserve"> not</w:t>
+      </w:r>
+      <w:r>
+        <w:rPr>
+          <w:rStyle w:val="Emphasis"/>
+          <w:i w:val="0"/>
+          <w:iCs w:val="0"/>
+          <w:sz w:val="24"/>
+          <w:szCs w:val="24"/>
+        </w:rPr>
+        <w:t xml:space="preserve"> possible to extrapolate from a number of point clouds produced by a stereo 3D camera, a metric which represents the motion of an object within a medical scanner. It is then</w:t>
+      </w:r>
+      <w:r>
+        <w:rPr>
+          <w:rStyle w:val="Emphasis"/>
+          <w:i w:val="0"/>
+          <w:iCs w:val="0"/>
+          <w:sz w:val="24"/>
+          <w:szCs w:val="24"/>
+        </w:rPr>
+        <w:t xml:space="preserve"> not possible to use this metric</w:t>
+      </w:r>
+      <w:r>
+        <w:rPr>
+          <w:rStyle w:val="Emphasis"/>
+          <w:i w:val="0"/>
+          <w:iCs w:val="0"/>
+          <w:sz w:val="24"/>
+          <w:szCs w:val="24"/>
+        </w:rPr>
+        <w:t xml:space="preserve"> to remove motion related artefacts from and improve the resolution of scan data produced using said medical scanner.</w:t>
+      </w:r>
+    </w:p>
+    <w:p>
+      <w:pPr>
+        <w:jc w:val="both"/>
+        <w:rPr>
+          <w:rStyle w:val="Emphasis"/>
+          <w:i w:val="0"/>
+          <w:iCs w:val="0"/>
+          <w:sz w:val="24"/>
+          <w:szCs w:val="24"/>
+        </w:rPr>
+      </w:pPr>
+    </w:p>
+    <w:p>
+      <w:pPr>
+        <w:jc w:val="both"/>
+        <w:rPr>
+          <w:rStyle w:val="Emphasis"/>
+          <w:i w:val="0"/>
+          <w:iCs w:val="0"/>
+          <w:sz w:val="24"/>
+          <w:szCs w:val="24"/>
+        </w:rPr>
+      </w:pPr>
+      <w:r>
+        <w:rPr>
+          <w:rStyle w:val="Emphasis"/>
+          <w:i w:val="0"/>
+          <w:iCs w:val="0"/>
+          <w:sz w:val="24"/>
+          <w:szCs w:val="24"/>
+        </w:rPr>
+        <w:t xml:space="preserve">To achieve </w:t>
+      </w:r>
+      <w:r>
+        <w:rPr>
+          <w:rStyle w:val="Emphasis"/>
+          <w:i w:val="0"/>
+          <w:iCs w:val="0"/>
+          <w:sz w:val="24"/>
+          <w:szCs w:val="24"/>
+        </w:rPr>
+        <w:t>the</w:t>
+      </w:r>
+      <w:r>
+        <w:rPr>
+          <w:rStyle w:val="Emphasis"/>
+          <w:i w:val="0"/>
+          <w:iCs w:val="0"/>
+          <w:sz w:val="24"/>
+          <w:szCs w:val="24"/>
+        </w:rPr>
+        <w:t xml:space="preserve"> aim</w:t>
+      </w:r>
+      <w:r>
+        <w:rPr>
+          <w:rStyle w:val="Emphasis"/>
+          <w:i w:val="0"/>
+          <w:iCs w:val="0"/>
+          <w:sz w:val="24"/>
+          <w:szCs w:val="24"/>
+        </w:rPr>
+        <w:t xml:space="preserve"> and validate the hypothesis set out above</w:t>
+      </w:r>
+      <w:r>
+        <w:rPr>
+          <w:rStyle w:val="Emphasis"/>
+          <w:i w:val="0"/>
+          <w:iCs w:val="0"/>
+          <w:sz w:val="24"/>
+          <w:szCs w:val="24"/>
+        </w:rPr>
+        <w:t xml:space="preserve"> the following objectives will be completed:</w:t>
       </w:r>
     </w:p>
     <w:p>
@@ -2914,7 +3166,7 @@
           <w:sz w:val="24"/>
           <w:szCs w:val="24"/>
         </w:rPr>
-        <w:t>Research</w:t>
+        <w:t>Create standalone console application to interface with Kinect</w:t>
       </w:r>
     </w:p>
     <w:p>
@@ -2941,7 +3193,7 @@
           <w:sz w:val="24"/>
           <w:szCs w:val="24"/>
         </w:rPr>
-        <w:t>Initial report</w:t>
+        <w:t>Add ability to save point cloud from Kinect to file or data type</w:t>
       </w:r>
     </w:p>
     <w:p>
@@ -2968,7 +3220,7 @@
           <w:sz w:val="24"/>
           <w:szCs w:val="24"/>
         </w:rPr>
-        <w:t>Create standalone console application to interface with Kinect</w:t>
+        <w:t>Add ability to output multiple point clouds per execution</w:t>
       </w:r>
     </w:p>
     <w:p>
@@ -2995,7 +3247,7 @@
           <w:sz w:val="24"/>
           <w:szCs w:val="24"/>
         </w:rPr>
-        <w:t>Add ability to save point cloud from Kinect to file or data type</w:t>
+        <w:t>Add ability to timestamp output</w:t>
       </w:r>
     </w:p>
     <w:p>
@@ -3022,7 +3274,7 @@
           <w:sz w:val="24"/>
           <w:szCs w:val="24"/>
         </w:rPr>
-        <w:t>Add ability to output multiple point clouds per execution</w:t>
+        <w:t>Add ability to clean point clouds</w:t>
       </w:r>
     </w:p>
     <w:p>
@@ -3049,7 +3301,7 @@
           <w:sz w:val="24"/>
           <w:szCs w:val="24"/>
         </w:rPr>
-        <w:t>Add ability to timestamp output</w:t>
+        <w:t>Add ability to register between point clouds</w:t>
       </w:r>
     </w:p>
     <w:p>
@@ -3076,7 +3328,7 @@
           <w:sz w:val="24"/>
           <w:szCs w:val="24"/>
         </w:rPr>
-        <w:t>Add ability to clean point clouds</w:t>
+        <w:t>Add ability to extract vector field or translation from registered point clouds</w:t>
       </w:r>
     </w:p>
     <w:p>
@@ -3103,7 +3355,7 @@
           <w:sz w:val="24"/>
           <w:szCs w:val="24"/>
         </w:rPr>
-        <w:t>Add ability to register between point clouds</w:t>
+        <w:t>Add ability to remove extraneous data from point cloud</w:t>
       </w:r>
     </w:p>
     <w:p>
@@ -3130,7 +3382,7 @@
           <w:sz w:val="24"/>
           <w:szCs w:val="24"/>
         </w:rPr>
-        <w:t>Add ability to extract vector field or translation from registered point clouds</w:t>
+        <w:t>Add ability to synchronise timestamp on point cloud to output from scanner</w:t>
       </w:r>
     </w:p>
     <w:p>
@@ -3157,7 +3409,7 @@
           <w:sz w:val="24"/>
           <w:szCs w:val="24"/>
         </w:rPr>
-        <w:t>Add ability to remove extraneous data from point cloud</w:t>
+        <w:t>Add ability to translate camera space to scanner space</w:t>
       </w:r>
     </w:p>
     <w:p>
@@ -3184,7 +3436,7 @@
           <w:sz w:val="24"/>
           <w:szCs w:val="24"/>
         </w:rPr>
-        <w:t>Add ability to synchronise timestamp on point cloud to output from scanner</w:t>
+        <w:t>Add ability to apply output from application to output from scanner</w:t>
       </w:r>
     </w:p>
     <w:p>
@@ -3211,7 +3463,7 @@
           <w:sz w:val="24"/>
           <w:szCs w:val="24"/>
         </w:rPr>
-        <w:t>Add ability to translate camera space to scanner space</w:t>
+        <w:t>Port application to Linux</w:t>
       </w:r>
     </w:p>
     <w:p>
@@ -3238,482 +3490,349 @@
           <w:sz w:val="24"/>
           <w:szCs w:val="24"/>
         </w:rPr>
-        <w:t>Add ability to apply output from application to output from scanner</w:t>
-      </w:r>
-    </w:p>
-    <w:p>
-      <w:pPr>
-        <w:pStyle w:val="ListParagraph"/>
-        <w:numPr>
-          <w:ilvl w:val="0"/>
-          <w:numId w:val="40"/>
-        </w:numPr>
-        <w:jc w:val="both"/>
+        <w:t>Add application to STIR as library</w:t>
+      </w:r>
+    </w:p>
+    <w:p/>
+    <w:p>
+      <w:pPr>
+        <w:pStyle w:val="Heading3"/>
+      </w:pPr>
+      <w:bookmarkStart w:id="3" w:name="_Toc481605595"/>
+      <w:bookmarkStart w:id="4" w:name="_Toc515661800"/>
+      <w:r>
+        <w:t>Objective 1</w:t>
+      </w:r>
+      <w:r>
+        <w:t xml:space="preserve"> – </w:t>
+      </w:r>
+      <w:bookmarkEnd w:id="3"/>
+      <w:r>
+        <w:t>Create standalone console application to interface with Kinect</w:t>
+      </w:r>
+      <w:bookmarkEnd w:id="4"/>
+    </w:p>
+    <w:p>
+      <w:pPr>
+        <w:ind w:firstLine="720"/>
+        <w:rPr>
+          <w:rFonts w:asciiTheme="minorBidi" w:hAnsiTheme="minorBidi" w:cstheme="minorBidi"/>
+          <w:sz w:val="24"/>
+          <w:szCs w:val="24"/>
+        </w:rPr>
+      </w:pPr>
+      <w:r>
+        <w:rPr>
+          <w:rFonts w:asciiTheme="minorBidi" w:hAnsiTheme="minorBidi" w:cstheme="minorBidi"/>
+          <w:sz w:val="24"/>
+          <w:szCs w:val="24"/>
+        </w:rPr>
+        <w:t xml:space="preserve">A standalone console application should be created which can either be launched directly or can also be compiled as a library in order to use it as </w:t>
+      </w:r>
+      <w:r>
+        <w:rPr>
+          <w:rFonts w:asciiTheme="minorBidi" w:hAnsiTheme="minorBidi" w:cstheme="minorBidi"/>
+          <w:sz w:val="24"/>
+          <w:szCs w:val="24"/>
+        </w:rPr>
+        <w:t>a part of a larger application.</w:t>
+      </w:r>
+    </w:p>
+    <w:p>
+      <w:r>
+        <w:rPr>
+          <w:rFonts w:asciiTheme="minorBidi" w:hAnsiTheme="minorBidi" w:cstheme="minorBidi"/>
+          <w:sz w:val="24"/>
+          <w:szCs w:val="24"/>
+        </w:rPr>
+        <w:t>This application should be able to read data from</w:t>
+      </w:r>
+      <w:r>
+        <w:rPr>
+          <w:rFonts w:asciiTheme="minorBidi" w:hAnsiTheme="minorBidi" w:cstheme="minorBidi"/>
+          <w:sz w:val="24"/>
+          <w:szCs w:val="24"/>
+        </w:rPr>
+        <w:t xml:space="preserve"> the Kinect camera</w:t>
+      </w:r>
+      <w:r>
+        <w:rPr>
+          <w:rFonts w:asciiTheme="minorBidi" w:hAnsiTheme="minorBidi" w:cstheme="minorBidi"/>
+          <w:sz w:val="24"/>
+          <w:szCs w:val="24"/>
+        </w:rPr>
+        <w:t xml:space="preserve"> and communicate with the Kinect camera.</w:t>
+      </w:r>
+    </w:p>
+    <w:p/>
+    <w:p>
+      <w:pPr>
+        <w:pStyle w:val="Heading3"/>
+      </w:pPr>
+      <w:bookmarkStart w:id="5" w:name="_Toc481605596"/>
+      <w:bookmarkStart w:id="6" w:name="_Toc515661801"/>
+      <w:r>
+        <w:lastRenderedPageBreak/>
+        <w:t>Objective 2</w:t>
+      </w:r>
+      <w:r>
+        <w:t xml:space="preserve"> – </w:t>
+      </w:r>
+      <w:bookmarkEnd w:id="5"/>
+      <w:r>
+        <w:t>Add ability to save point cloud from Kinect to file or data type</w:t>
+      </w:r>
+      <w:bookmarkEnd w:id="6"/>
+    </w:p>
+    <w:p>
+      <w:pPr>
+        <w:ind w:firstLine="720"/>
+        <w:rPr>
+          <w:rFonts w:asciiTheme="minorBidi" w:hAnsiTheme="minorBidi" w:cstheme="minorBidi"/>
+          <w:sz w:val="24"/>
+          <w:szCs w:val="24"/>
+        </w:rPr>
+      </w:pPr>
+      <w:r>
+        <w:rPr>
+          <w:rFonts w:asciiTheme="minorBidi" w:hAnsiTheme="minorBidi" w:cstheme="minorBidi"/>
+          <w:sz w:val="24"/>
+          <w:szCs w:val="24"/>
+        </w:rPr>
+        <w:t>The ability to save the data from one scan of the Kinect camera should be added</w:t>
+      </w:r>
+      <w:r>
+        <w:rPr>
+          <w:rFonts w:asciiTheme="minorBidi" w:hAnsiTheme="minorBidi" w:cstheme="minorBidi"/>
+          <w:sz w:val="24"/>
+          <w:szCs w:val="24"/>
+        </w:rPr>
+        <w:t xml:space="preserve"> to the application.</w:t>
+      </w:r>
+    </w:p>
+    <w:p>
+      <w:pPr>
+        <w:ind w:firstLine="720"/>
+      </w:pPr>
+      <w:r>
+        <w:rPr>
+          <w:rFonts w:asciiTheme="minorBidi" w:hAnsiTheme="minorBidi" w:cstheme="minorBidi"/>
+          <w:sz w:val="24"/>
+          <w:szCs w:val="24"/>
+        </w:rPr>
+        <w:t>The data</w:t>
+      </w:r>
+      <w:r>
+        <w:rPr>
+          <w:rFonts w:asciiTheme="minorBidi" w:hAnsiTheme="minorBidi" w:cstheme="minorBidi"/>
+          <w:sz w:val="24"/>
+          <w:szCs w:val="24"/>
+        </w:rPr>
+        <w:t xml:space="preserve"> should either be sav</w:t>
+      </w:r>
+      <w:r>
+        <w:rPr>
+          <w:rFonts w:asciiTheme="minorBidi" w:hAnsiTheme="minorBidi" w:cstheme="minorBidi"/>
+          <w:sz w:val="24"/>
+          <w:szCs w:val="24"/>
+        </w:rPr>
+        <w:t>ed</w:t>
+      </w:r>
+      <w:r>
+        <w:rPr>
+          <w:rFonts w:asciiTheme="minorBidi" w:hAnsiTheme="minorBidi" w:cstheme="minorBidi"/>
+          <w:sz w:val="24"/>
+          <w:szCs w:val="24"/>
+        </w:rPr>
+        <w:t xml:space="preserve"> to a file in storage or to a data type contained within the application.</w:t>
+      </w:r>
+    </w:p>
+    <w:p/>
+    <w:p>
+      <w:pPr>
+        <w:pStyle w:val="Heading3"/>
+      </w:pPr>
+      <w:bookmarkStart w:id="7" w:name="_Toc481605597"/>
+      <w:bookmarkStart w:id="8" w:name="_Toc515661802"/>
+      <w:r>
+        <w:t>Objective 3</w:t>
+      </w:r>
+      <w:r>
+        <w:t xml:space="preserve"> – </w:t>
+      </w:r>
+      <w:bookmarkEnd w:id="7"/>
+      <w:r>
+        <w:t>Add ability to output multiple point clouds per execution</w:t>
+      </w:r>
+      <w:bookmarkEnd w:id="8"/>
+    </w:p>
+    <w:p>
+      <w:pPr>
+        <w:ind w:firstLine="720"/>
+        <w:rPr>
+          <w:rFonts w:asciiTheme="minorBidi" w:hAnsiTheme="minorBidi" w:cstheme="minorBidi"/>
+          <w:sz w:val="24"/>
+          <w:szCs w:val="24"/>
+        </w:rPr>
+      </w:pPr>
+      <w:r>
+        <w:rPr>
+          <w:rFonts w:asciiTheme="minorBidi" w:hAnsiTheme="minorBidi" w:cstheme="minorBidi"/>
+          <w:sz w:val="24"/>
+          <w:szCs w:val="24"/>
+        </w:rPr>
+        <w:t>The ability to save the data of multiple concurrent scans from the Kinect camera sho</w:t>
+      </w:r>
+      <w:r>
+        <w:rPr>
+          <w:rFonts w:asciiTheme="minorBidi" w:hAnsiTheme="minorBidi" w:cstheme="minorBidi"/>
+          <w:sz w:val="24"/>
+          <w:szCs w:val="24"/>
+        </w:rPr>
+        <w:t>uld be added to the application.</w:t>
+      </w:r>
+    </w:p>
+    <w:p>
+      <w:pPr>
+        <w:rPr>
+          <w:rFonts w:asciiTheme="minorBidi" w:hAnsiTheme="minorBidi" w:cstheme="minorBidi"/>
+          <w:sz w:val="24"/>
+          <w:szCs w:val="24"/>
+        </w:rPr>
+      </w:pPr>
+      <w:r>
+        <w:rPr>
+          <w:rFonts w:asciiTheme="minorBidi" w:hAnsiTheme="minorBidi" w:cstheme="minorBidi"/>
+          <w:sz w:val="24"/>
+          <w:szCs w:val="24"/>
+        </w:rPr>
+        <w:t>It is possible to either save each piece of data as they are read from the Kinect camera or to save all pieces of data at once after the scan has been complete.</w:t>
+      </w:r>
+    </w:p>
+    <w:p/>
+    <w:p>
+      <w:pPr>
+        <w:pStyle w:val="Heading3"/>
         <w:rPr>
           <w:rStyle w:val="Emphasis"/>
           <w:i w:val="0"/>
           <w:iCs w:val="0"/>
-          <w:sz w:val="24"/>
-          <w:szCs w:val="24"/>
-        </w:rPr>
-      </w:pPr>
+        </w:rPr>
+      </w:pPr>
+      <w:bookmarkStart w:id="9" w:name="_Toc481605598"/>
+      <w:bookmarkStart w:id="10" w:name="_Toc515661803"/>
       <w:r>
         <w:rPr>
           <w:rStyle w:val="Emphasis"/>
           <w:i w:val="0"/>
           <w:iCs w:val="0"/>
-          <w:sz w:val="24"/>
-          <w:szCs w:val="24"/>
-        </w:rPr>
-        <w:t>Final report</w:t>
-      </w:r>
-    </w:p>
-    <w:p>
-      <w:pPr>
-        <w:pStyle w:val="ListParagraph"/>
-        <w:numPr>
-          <w:ilvl w:val="0"/>
-          <w:numId w:val="40"/>
-        </w:numPr>
-        <w:jc w:val="both"/>
+        </w:rPr>
+        <w:t>Objective 4</w:t>
+      </w:r>
+      <w:r>
         <w:rPr>
           <w:rStyle w:val="Emphasis"/>
           <w:i w:val="0"/>
           <w:iCs w:val="0"/>
-          <w:sz w:val="24"/>
-          <w:szCs w:val="24"/>
-        </w:rPr>
-      </w:pPr>
-      <w:r>
+        </w:rPr>
+        <w:t xml:space="preserve"> </w:t>
+      </w:r>
+      <w:r>
+        <w:t xml:space="preserve">– </w:t>
+      </w:r>
+      <w:bookmarkEnd w:id="9"/>
+      <w:r>
+        <w:t>Add ability to timestamp output</w:t>
+      </w:r>
+      <w:bookmarkEnd w:id="10"/>
+    </w:p>
+    <w:p>
+      <w:pPr>
+        <w:ind w:firstLine="720"/>
+        <w:rPr>
+          <w:rFonts w:asciiTheme="minorBidi" w:hAnsiTheme="minorBidi" w:cstheme="minorBidi"/>
+          <w:sz w:val="24"/>
+          <w:szCs w:val="24"/>
+        </w:rPr>
+      </w:pPr>
+      <w:r>
+        <w:rPr>
+          <w:rFonts w:asciiTheme="minorBidi" w:hAnsiTheme="minorBidi" w:cstheme="minorBidi"/>
+          <w:sz w:val="24"/>
+          <w:szCs w:val="24"/>
+        </w:rPr>
+        <w:t>The ability to save the time that a scan occurred should be added to the application</w:t>
+      </w:r>
+      <w:r>
+        <w:rPr>
+          <w:rFonts w:asciiTheme="minorBidi" w:hAnsiTheme="minorBidi" w:cstheme="minorBidi"/>
+          <w:sz w:val="24"/>
+          <w:szCs w:val="24"/>
+        </w:rPr>
+        <w:t>.</w:t>
+      </w:r>
+    </w:p>
+    <w:p>
+      <w:pPr>
+        <w:rPr>
+          <w:rFonts w:asciiTheme="minorBidi" w:hAnsiTheme="minorBidi" w:cstheme="minorBidi"/>
+          <w:sz w:val="24"/>
+          <w:szCs w:val="24"/>
+        </w:rPr>
+      </w:pPr>
+      <w:r>
+        <w:rPr>
+          <w:rFonts w:asciiTheme="minorBidi" w:hAnsiTheme="minorBidi" w:cstheme="minorBidi"/>
+          <w:sz w:val="24"/>
+          <w:szCs w:val="24"/>
+        </w:rPr>
+        <w:t xml:space="preserve">Timestamping the data from the Kinect camera is necessary to </w:t>
+      </w:r>
+      <w:r>
+        <w:rPr>
+          <w:rFonts w:asciiTheme="minorBidi" w:hAnsiTheme="minorBidi" w:cstheme="minorBidi"/>
+          <w:sz w:val="24"/>
+          <w:szCs w:val="24"/>
+        </w:rPr>
+        <w:t>sync the Kinect camera output to the PET scanner output later.</w:t>
+      </w:r>
+    </w:p>
+    <w:p/>
+    <w:p>
+      <w:pPr>
+        <w:pStyle w:val="Heading3"/>
         <w:rPr>
           <w:rStyle w:val="Emphasis"/>
           <w:i w:val="0"/>
           <w:iCs w:val="0"/>
-          <w:sz w:val="24"/>
-          <w:szCs w:val="24"/>
-        </w:rPr>
-        <w:t>Port application to Linux</w:t>
-      </w:r>
-    </w:p>
-    <w:p>
-      <w:pPr>
-        <w:pStyle w:val="ListParagraph"/>
-        <w:numPr>
-          <w:ilvl w:val="0"/>
-          <w:numId w:val="40"/>
-        </w:numPr>
-        <w:jc w:val="both"/>
+        </w:rPr>
+      </w:pPr>
+      <w:bookmarkStart w:id="11" w:name="_Toc481605599"/>
+      <w:bookmarkStart w:id="12" w:name="_Toc515661804"/>
+      <w:r>
         <w:rPr>
           <w:rStyle w:val="Emphasis"/>
           <w:i w:val="0"/>
           <w:iCs w:val="0"/>
-          <w:sz w:val="24"/>
-          <w:szCs w:val="24"/>
-        </w:rPr>
-      </w:pPr>
+        </w:rPr>
+        <w:t>Objective 5</w:t>
+      </w:r>
       <w:r>
         <w:rPr>
           <w:rStyle w:val="Emphasis"/>
           <w:i w:val="0"/>
           <w:iCs w:val="0"/>
-          <w:sz w:val="24"/>
-          <w:szCs w:val="24"/>
-        </w:rPr>
-        <w:t>Add application to STIR as library</w:t>
-      </w:r>
-    </w:p>
-    <w:p>
-      <w:pPr>
-        <w:jc w:val="both"/>
-        <w:rPr>
-          <w:rStyle w:val="Emphasis"/>
-          <w:i w:val="0"/>
-          <w:iCs w:val="0"/>
-          <w:sz w:val="24"/>
-          <w:szCs w:val="24"/>
-        </w:rPr>
-      </w:pPr>
-    </w:p>
-    <w:p>
-      <w:pPr>
-        <w:pStyle w:val="Heading3"/>
-      </w:pPr>
-      <w:bookmarkStart w:id="4" w:name="_Toc481605593"/>
-      <w:bookmarkStart w:id="5" w:name="_Toc515661798"/>
-      <w:r>
-        <w:t xml:space="preserve">Objective 1 – </w:t>
-      </w:r>
-      <w:bookmarkEnd w:id="4"/>
-      <w:r>
-        <w:t>Research</w:t>
-      </w:r>
-      <w:bookmarkEnd w:id="5"/>
-    </w:p>
-    <w:p>
-      <w:pPr>
-        <w:ind w:firstLine="720"/>
-        <w:rPr>
-          <w:rFonts w:asciiTheme="minorBidi" w:hAnsiTheme="minorBidi" w:cstheme="minorBidi"/>
-          <w:sz w:val="24"/>
-          <w:szCs w:val="24"/>
-        </w:rPr>
-      </w:pPr>
-      <w:r>
-        <w:rPr>
-          <w:rFonts w:asciiTheme="minorBidi" w:hAnsiTheme="minorBidi" w:cstheme="minorBidi"/>
-          <w:sz w:val="24"/>
-          <w:szCs w:val="24"/>
-        </w:rPr>
-        <w:t>Conduct background research that will aid in the writing of the initial report and the design of the application.</w:t>
-      </w:r>
-    </w:p>
-    <w:p/>
-    <w:p>
-      <w:pPr>
-        <w:pStyle w:val="Heading3"/>
-      </w:pPr>
-      <w:bookmarkStart w:id="6" w:name="_Toc481605594"/>
-      <w:bookmarkStart w:id="7" w:name="_Toc515661799"/>
-      <w:r>
-        <w:t xml:space="preserve">Objective 2 – </w:t>
-      </w:r>
-      <w:bookmarkEnd w:id="6"/>
-      <w:r>
-        <w:t>Initial report</w:t>
-      </w:r>
-      <w:bookmarkEnd w:id="7"/>
-    </w:p>
-    <w:p>
-      <w:pPr>
-        <w:ind w:firstLine="720"/>
-      </w:pPr>
-      <w:r>
-        <w:rPr>
-          <w:rFonts w:asciiTheme="minorBidi" w:hAnsiTheme="minorBidi" w:cstheme="minorBidi"/>
-          <w:sz w:val="24"/>
-          <w:szCs w:val="24"/>
-        </w:rPr>
-        <w:t>Write the initial report.</w:t>
-      </w:r>
-    </w:p>
-    <w:p/>
-    <w:p>
-      <w:pPr>
-        <w:pStyle w:val="Heading3"/>
-      </w:pPr>
-      <w:bookmarkStart w:id="8" w:name="_Toc481605595"/>
-      <w:bookmarkStart w:id="9" w:name="_Toc515661800"/>
-      <w:r>
-        <w:t xml:space="preserve">Objective 3 – </w:t>
-      </w:r>
-      <w:bookmarkEnd w:id="8"/>
-      <w:r>
-        <w:t>Create standalone console application to interface with Kinect</w:t>
-      </w:r>
-      <w:bookmarkEnd w:id="9"/>
-    </w:p>
-    <w:p>
-      <w:pPr>
-        <w:ind w:firstLine="720"/>
-        <w:rPr>
-          <w:rFonts w:asciiTheme="minorBidi" w:hAnsiTheme="minorBidi" w:cstheme="minorBidi"/>
-          <w:sz w:val="24"/>
-          <w:szCs w:val="24"/>
-        </w:rPr>
-      </w:pPr>
-      <w:r>
-        <w:rPr>
-          <w:rFonts w:asciiTheme="minorBidi" w:hAnsiTheme="minorBidi" w:cstheme="minorBidi"/>
-          <w:sz w:val="24"/>
-          <w:szCs w:val="24"/>
-        </w:rPr>
-        <w:t xml:space="preserve">A standalone console application should be created which can either be launched directly or can also be compiled as a library in order to use it as </w:t>
-      </w:r>
-      <w:r>
-        <w:rPr>
-          <w:rFonts w:asciiTheme="minorBidi" w:hAnsiTheme="minorBidi" w:cstheme="minorBidi"/>
-          <w:sz w:val="24"/>
-          <w:szCs w:val="24"/>
-        </w:rPr>
-        <w:t>a part of a larger application.</w:t>
-      </w:r>
-    </w:p>
-    <w:p>
-      <w:r>
-        <w:rPr>
-          <w:rFonts w:asciiTheme="minorBidi" w:hAnsiTheme="minorBidi" w:cstheme="minorBidi"/>
-          <w:sz w:val="24"/>
-          <w:szCs w:val="24"/>
-        </w:rPr>
-        <w:t>This application should be able to read data from</w:t>
-      </w:r>
-      <w:r>
-        <w:rPr>
-          <w:rFonts w:asciiTheme="minorBidi" w:hAnsiTheme="minorBidi" w:cstheme="minorBidi"/>
-          <w:sz w:val="24"/>
-          <w:szCs w:val="24"/>
-        </w:rPr>
-        <w:t xml:space="preserve"> the Kinect camera</w:t>
-      </w:r>
-      <w:r>
-        <w:rPr>
-          <w:rFonts w:asciiTheme="minorBidi" w:hAnsiTheme="minorBidi" w:cstheme="minorBidi"/>
-          <w:sz w:val="24"/>
-          <w:szCs w:val="24"/>
-        </w:rPr>
-        <w:t xml:space="preserve"> and communicate with the Kinect camera.</w:t>
-      </w:r>
-    </w:p>
-    <w:p/>
-    <w:p>
-      <w:pPr>
-        <w:pStyle w:val="Heading3"/>
-      </w:pPr>
-      <w:bookmarkStart w:id="10" w:name="_Toc481605596"/>
-      <w:bookmarkStart w:id="11" w:name="_Toc515661801"/>
-      <w:r>
-        <w:t xml:space="preserve">Objective 4 – </w:t>
-      </w:r>
-      <w:bookmarkEnd w:id="10"/>
-      <w:r>
-        <w:t>Add ability to save point cloud from Kinect to file or data type</w:t>
+        </w:rPr>
+        <w:t xml:space="preserve"> </w:t>
+      </w:r>
+      <w:r>
+        <w:t xml:space="preserve">– </w:t>
       </w:r>
       <w:bookmarkEnd w:id="11"/>
-    </w:p>
-    <w:p>
-      <w:pPr>
-        <w:ind w:firstLine="720"/>
-        <w:rPr>
-          <w:rFonts w:asciiTheme="minorBidi" w:hAnsiTheme="minorBidi" w:cstheme="minorBidi"/>
-          <w:sz w:val="24"/>
-          <w:szCs w:val="24"/>
-        </w:rPr>
-      </w:pPr>
-      <w:r>
-        <w:rPr>
-          <w:rFonts w:asciiTheme="minorBidi" w:hAnsiTheme="minorBidi" w:cstheme="minorBidi"/>
-          <w:sz w:val="24"/>
-          <w:szCs w:val="24"/>
-        </w:rPr>
-        <w:t>The ability to save the data from one scan of the Kinect camera should be added</w:t>
-      </w:r>
-      <w:r>
-        <w:rPr>
-          <w:rFonts w:asciiTheme="minorBidi" w:hAnsiTheme="minorBidi" w:cstheme="minorBidi"/>
-          <w:sz w:val="24"/>
-          <w:szCs w:val="24"/>
-        </w:rPr>
-        <w:t xml:space="preserve"> to the application.</w:t>
-      </w:r>
-    </w:p>
-    <w:p>
-      <w:pPr>
-        <w:ind w:firstLine="720"/>
-      </w:pPr>
-      <w:r>
-        <w:rPr>
-          <w:rFonts w:asciiTheme="minorBidi" w:hAnsiTheme="minorBidi" w:cstheme="minorBidi"/>
-          <w:sz w:val="24"/>
-          <w:szCs w:val="24"/>
-        </w:rPr>
-        <w:lastRenderedPageBreak/>
-        <w:t>The data</w:t>
-      </w:r>
-      <w:r>
-        <w:rPr>
-          <w:rFonts w:asciiTheme="minorBidi" w:hAnsiTheme="minorBidi" w:cstheme="minorBidi"/>
-          <w:sz w:val="24"/>
-          <w:szCs w:val="24"/>
-        </w:rPr>
-        <w:t xml:space="preserve"> should either be sav</w:t>
-      </w:r>
-      <w:r>
-        <w:rPr>
-          <w:rFonts w:asciiTheme="minorBidi" w:hAnsiTheme="minorBidi" w:cstheme="minorBidi"/>
-          <w:sz w:val="24"/>
-          <w:szCs w:val="24"/>
-        </w:rPr>
-        <w:t>ed</w:t>
-      </w:r>
-      <w:r>
-        <w:rPr>
-          <w:rFonts w:asciiTheme="minorBidi" w:hAnsiTheme="minorBidi" w:cstheme="minorBidi"/>
-          <w:sz w:val="24"/>
-          <w:szCs w:val="24"/>
-        </w:rPr>
-        <w:t xml:space="preserve"> to a file in storage or to a data type contained within the application.</w:t>
-      </w:r>
-    </w:p>
-    <w:p/>
-    <w:p>
-      <w:pPr>
-        <w:pStyle w:val="Heading3"/>
-      </w:pPr>
-      <w:bookmarkStart w:id="12" w:name="_Toc481605597"/>
-      <w:bookmarkStart w:id="13" w:name="_Toc515661802"/>
-      <w:r>
-        <w:t xml:space="preserve">Objective 5 </w:t>
-      </w:r>
-      <w:r>
-        <w:t xml:space="preserve">– </w:t>
+      <w:r>
+        <w:t>Add ability to clean point clouds</w:t>
       </w:r>
       <w:bookmarkEnd w:id="12"/>
-      <w:r>
-        <w:t>Add ability to output multiple point clouds per execution</w:t>
-      </w:r>
-      <w:bookmarkEnd w:id="13"/>
-    </w:p>
-    <w:p>
-      <w:pPr>
-        <w:ind w:firstLine="720"/>
-        <w:rPr>
-          <w:rFonts w:asciiTheme="minorBidi" w:hAnsiTheme="minorBidi" w:cstheme="minorBidi"/>
-          <w:sz w:val="24"/>
-          <w:szCs w:val="24"/>
-        </w:rPr>
-      </w:pPr>
-      <w:r>
-        <w:rPr>
-          <w:rFonts w:asciiTheme="minorBidi" w:hAnsiTheme="minorBidi" w:cstheme="minorBidi"/>
-          <w:sz w:val="24"/>
-          <w:szCs w:val="24"/>
-        </w:rPr>
-        <w:t>The ability to save the data of multiple concurrent scans from the Kinect camera sho</w:t>
-      </w:r>
-      <w:r>
-        <w:rPr>
-          <w:rFonts w:asciiTheme="minorBidi" w:hAnsiTheme="minorBidi" w:cstheme="minorBidi"/>
-          <w:sz w:val="24"/>
-          <w:szCs w:val="24"/>
-        </w:rPr>
-        <w:t>uld be added to the application.</w:t>
-      </w:r>
-    </w:p>
-    <w:p>
-      <w:pPr>
-        <w:rPr>
-          <w:rFonts w:asciiTheme="minorBidi" w:hAnsiTheme="minorBidi" w:cstheme="minorBidi"/>
-          <w:sz w:val="24"/>
-          <w:szCs w:val="24"/>
-        </w:rPr>
-      </w:pPr>
-      <w:r>
-        <w:rPr>
-          <w:rFonts w:asciiTheme="minorBidi" w:hAnsiTheme="minorBidi" w:cstheme="minorBidi"/>
-          <w:sz w:val="24"/>
-          <w:szCs w:val="24"/>
-        </w:rPr>
-        <w:t>It is possible to either save each piece of data as they are read from the Kinect camera or to save all pieces of data at once after the scan has been complete.</w:t>
-      </w:r>
-    </w:p>
-    <w:p/>
-    <w:p>
-      <w:pPr>
-        <w:pStyle w:val="Heading3"/>
-        <w:rPr>
-          <w:rStyle w:val="Emphasis"/>
-          <w:i w:val="0"/>
-          <w:iCs w:val="0"/>
-        </w:rPr>
-      </w:pPr>
-      <w:bookmarkStart w:id="14" w:name="_Toc481605598"/>
-      <w:bookmarkStart w:id="15" w:name="_Toc515661803"/>
-      <w:r>
-        <w:rPr>
-          <w:rStyle w:val="Emphasis"/>
-          <w:i w:val="0"/>
-          <w:iCs w:val="0"/>
-        </w:rPr>
-        <w:t xml:space="preserve">Objective 6 </w:t>
-      </w:r>
-      <w:r>
-        <w:t xml:space="preserve">– </w:t>
-      </w:r>
-      <w:bookmarkEnd w:id="14"/>
-      <w:r>
-        <w:t>Add ability to timestamp output</w:t>
-      </w:r>
-      <w:bookmarkEnd w:id="15"/>
-    </w:p>
-    <w:p>
-      <w:pPr>
-        <w:ind w:firstLine="720"/>
-        <w:rPr>
-          <w:rFonts w:asciiTheme="minorBidi" w:hAnsiTheme="minorBidi" w:cstheme="minorBidi"/>
-          <w:sz w:val="24"/>
-          <w:szCs w:val="24"/>
-        </w:rPr>
-      </w:pPr>
-      <w:r>
-        <w:rPr>
-          <w:rFonts w:asciiTheme="minorBidi" w:hAnsiTheme="minorBidi" w:cstheme="minorBidi"/>
-          <w:sz w:val="24"/>
-          <w:szCs w:val="24"/>
-        </w:rPr>
-        <w:t>The ability to save the time that a scan occurred should be added to the application</w:t>
-      </w:r>
-      <w:r>
-        <w:rPr>
-          <w:rFonts w:asciiTheme="minorBidi" w:hAnsiTheme="minorBidi" w:cstheme="minorBidi"/>
-          <w:sz w:val="24"/>
-          <w:szCs w:val="24"/>
-        </w:rPr>
-        <w:t>.</w:t>
-      </w:r>
-    </w:p>
-    <w:p>
-      <w:pPr>
-        <w:rPr>
-          <w:rFonts w:asciiTheme="minorBidi" w:hAnsiTheme="minorBidi" w:cstheme="minorBidi"/>
-          <w:sz w:val="24"/>
-          <w:szCs w:val="24"/>
-        </w:rPr>
-      </w:pPr>
-      <w:r>
-        <w:rPr>
-          <w:rFonts w:asciiTheme="minorBidi" w:hAnsiTheme="minorBidi" w:cstheme="minorBidi"/>
-          <w:sz w:val="24"/>
-          <w:szCs w:val="24"/>
-        </w:rPr>
-        <w:t xml:space="preserve">Timestamping the data from the Kinect camera is necessary to </w:t>
-      </w:r>
-      <w:r>
-        <w:rPr>
-          <w:rFonts w:asciiTheme="minorBidi" w:hAnsiTheme="minorBidi" w:cstheme="minorBidi"/>
-          <w:sz w:val="24"/>
-          <w:szCs w:val="24"/>
-        </w:rPr>
-        <w:t>sync the Kinect camera output to the PET scanner output later.</w:t>
-      </w:r>
-    </w:p>
-    <w:p/>
-    <w:p>
-      <w:pPr>
-        <w:pStyle w:val="Heading3"/>
-        <w:rPr>
-          <w:rStyle w:val="Emphasis"/>
-          <w:i w:val="0"/>
-          <w:iCs w:val="0"/>
-        </w:rPr>
-      </w:pPr>
-      <w:bookmarkStart w:id="16" w:name="_Toc481605599"/>
-      <w:bookmarkStart w:id="17" w:name="_Toc515661804"/>
-      <w:r>
-        <w:rPr>
-          <w:rStyle w:val="Emphasis"/>
-          <w:i w:val="0"/>
-          <w:iCs w:val="0"/>
-        </w:rPr>
-        <w:t xml:space="preserve">Objective 7 </w:t>
-      </w:r>
-      <w:r>
-        <w:t xml:space="preserve">– </w:t>
-      </w:r>
-      <w:bookmarkEnd w:id="16"/>
-      <w:r>
-        <w:t>Add ability to clean point clouds</w:t>
-      </w:r>
-      <w:bookmarkEnd w:id="17"/>
     </w:p>
     <w:p>
       <w:pPr>
@@ -3787,128 +3906,144 @@
           <w:iCs w:val="0"/>
         </w:rPr>
       </w:pPr>
-      <w:bookmarkStart w:id="18" w:name="_Toc481605600"/>
-      <w:bookmarkStart w:id="19" w:name="_Toc515661805"/>
+      <w:bookmarkStart w:id="13" w:name="_Toc481605600"/>
+      <w:bookmarkStart w:id="14" w:name="_Toc515661805"/>
       <w:r>
         <w:rPr>
           <w:rStyle w:val="Emphasis"/>
           <w:i w:val="0"/>
           <w:iCs w:val="0"/>
         </w:rPr>
-        <w:t xml:space="preserve">Objective 8 </w:t>
-      </w:r>
-      <w:r>
-        <w:t xml:space="preserve">– </w:t>
-      </w:r>
-      <w:bookmarkEnd w:id="18"/>
-      <w:r>
-        <w:t>Add ability to register between point clouds</w:t>
-      </w:r>
-      <w:bookmarkEnd w:id="19"/>
-    </w:p>
-    <w:p>
-      <w:pPr>
-        <w:ind w:firstLine="720"/>
-        <w:rPr>
-          <w:rFonts w:asciiTheme="minorBidi" w:hAnsiTheme="minorBidi" w:cstheme="minorBidi"/>
-          <w:sz w:val="24"/>
-          <w:szCs w:val="24"/>
-        </w:rPr>
-      </w:pPr>
-      <w:r>
-        <w:rPr>
-          <w:rFonts w:asciiTheme="minorBidi" w:hAnsiTheme="minorBidi" w:cstheme="minorBidi"/>
-          <w:sz w:val="24"/>
-          <w:szCs w:val="24"/>
-        </w:rPr>
-        <w:t xml:space="preserve">The ability to translate one set of points to another should be added to the application. At this </w:t>
-      </w:r>
-      <w:r>
-        <w:rPr>
-          <w:rFonts w:asciiTheme="minorBidi" w:hAnsiTheme="minorBidi" w:cstheme="minorBidi"/>
-          <w:sz w:val="24"/>
-          <w:szCs w:val="24"/>
-        </w:rPr>
-        <w:t>stage</w:t>
-      </w:r>
-      <w:r>
-        <w:rPr>
-          <w:rFonts w:asciiTheme="minorBidi" w:hAnsiTheme="minorBidi" w:cstheme="minorBidi"/>
-          <w:sz w:val="24"/>
-          <w:szCs w:val="24"/>
-        </w:rPr>
-        <w:t xml:space="preserve"> only the ability to recognise similar structures and match them between different sets of data is necessary</w:t>
-      </w:r>
-      <w:r>
-        <w:rPr>
-          <w:rFonts w:asciiTheme="minorBidi" w:hAnsiTheme="minorBidi" w:cstheme="minorBidi"/>
-          <w:sz w:val="24"/>
-          <w:szCs w:val="24"/>
-        </w:rPr>
-        <w:t>.</w:t>
-      </w:r>
-    </w:p>
-    <w:p>
-      <w:pPr>
-        <w:rPr>
-          <w:rFonts w:asciiTheme="minorBidi" w:hAnsiTheme="minorBidi" w:cstheme="minorBidi"/>
-          <w:sz w:val="24"/>
-          <w:szCs w:val="24"/>
-        </w:rPr>
-      </w:pPr>
-      <w:r>
-        <w:rPr>
-          <w:rFonts w:asciiTheme="minorBidi" w:hAnsiTheme="minorBidi" w:cstheme="minorBidi"/>
-          <w:sz w:val="24"/>
-          <w:szCs w:val="24"/>
-        </w:rPr>
-        <w:t>The registration process can be either rigid or non-rigid</w:t>
-      </w:r>
-      <w:r>
-        <w:rPr>
-          <w:rFonts w:asciiTheme="minorBidi" w:hAnsiTheme="minorBidi" w:cstheme="minorBidi"/>
-          <w:sz w:val="24"/>
-          <w:szCs w:val="24"/>
-        </w:rPr>
-        <w:t>, this means that the relationship between the points must either remain the same for rigid registration or the relationship between the points can change for non-rigid registration.</w:t>
-      </w:r>
-    </w:p>
-    <w:p>
-      <w:pPr>
+        <w:t>Objective 6</w:t>
+      </w:r>
+      <w:r>
         <w:rPr>
           <w:rStyle w:val="Emphasis"/>
           <w:i w:val="0"/>
           <w:iCs w:val="0"/>
         </w:rPr>
-      </w:pPr>
-    </w:p>
-    <w:p>
-      <w:pPr>
-        <w:pStyle w:val="Heading3"/>
+        <w:t xml:space="preserve"> </w:t>
+      </w:r>
+      <w:r>
+        <w:t xml:space="preserve">– </w:t>
+      </w:r>
+      <w:bookmarkEnd w:id="13"/>
+      <w:r>
+        <w:t>Add ability to register between point clouds</w:t>
+      </w:r>
+      <w:bookmarkEnd w:id="14"/>
+    </w:p>
+    <w:p>
+      <w:pPr>
+        <w:ind w:firstLine="720"/>
+        <w:rPr>
+          <w:rFonts w:asciiTheme="minorBidi" w:hAnsiTheme="minorBidi" w:cstheme="minorBidi"/>
+          <w:sz w:val="24"/>
+          <w:szCs w:val="24"/>
+        </w:rPr>
+      </w:pPr>
+      <w:r>
+        <w:rPr>
+          <w:rFonts w:asciiTheme="minorBidi" w:hAnsiTheme="minorBidi" w:cstheme="minorBidi"/>
+          <w:sz w:val="24"/>
+          <w:szCs w:val="24"/>
+        </w:rPr>
+        <w:t xml:space="preserve">The ability to translate one set of points to another should be added to the application. At this </w:t>
+      </w:r>
+      <w:r>
+        <w:rPr>
+          <w:rFonts w:asciiTheme="minorBidi" w:hAnsiTheme="minorBidi" w:cstheme="minorBidi"/>
+          <w:sz w:val="24"/>
+          <w:szCs w:val="24"/>
+        </w:rPr>
+        <w:t>stage</w:t>
+      </w:r>
+      <w:r>
+        <w:rPr>
+          <w:rFonts w:asciiTheme="minorBidi" w:hAnsiTheme="minorBidi" w:cstheme="minorBidi"/>
+          <w:sz w:val="24"/>
+          <w:szCs w:val="24"/>
+        </w:rPr>
+        <w:t xml:space="preserve"> only the ability to recognise similar structures and match them between different sets of data is necessary</w:t>
+      </w:r>
+      <w:r>
+        <w:rPr>
+          <w:rFonts w:asciiTheme="minorBidi" w:hAnsiTheme="minorBidi" w:cstheme="minorBidi"/>
+          <w:sz w:val="24"/>
+          <w:szCs w:val="24"/>
+        </w:rPr>
+        <w:t>.</w:t>
+      </w:r>
+    </w:p>
+    <w:p>
+      <w:pPr>
+        <w:rPr>
+          <w:rFonts w:asciiTheme="minorBidi" w:hAnsiTheme="minorBidi" w:cstheme="minorBidi"/>
+          <w:sz w:val="24"/>
+          <w:szCs w:val="24"/>
+        </w:rPr>
+      </w:pPr>
+      <w:r>
+        <w:rPr>
+          <w:rFonts w:asciiTheme="minorBidi" w:hAnsiTheme="minorBidi" w:cstheme="minorBidi"/>
+          <w:sz w:val="24"/>
+          <w:szCs w:val="24"/>
+        </w:rPr>
+        <w:t>The registration process can be either rigid or non-rigid</w:t>
+      </w:r>
+      <w:r>
+        <w:rPr>
+          <w:rFonts w:asciiTheme="minorBidi" w:hAnsiTheme="minorBidi" w:cstheme="minorBidi"/>
+          <w:sz w:val="24"/>
+          <w:szCs w:val="24"/>
+        </w:rPr>
+        <w:t>, this means that the relationship between the points must either remain the same for rigid registration or the relationship between the points can change for non-rigid registration.</w:t>
+      </w:r>
+    </w:p>
+    <w:p>
+      <w:pPr>
         <w:rPr>
           <w:rStyle w:val="Emphasis"/>
           <w:i w:val="0"/>
           <w:iCs w:val="0"/>
         </w:rPr>
       </w:pPr>
-      <w:bookmarkStart w:id="20" w:name="_Toc481605601"/>
-      <w:bookmarkStart w:id="21" w:name="_Toc515661806"/>
-      <w:r>
+    </w:p>
+    <w:p>
+      <w:pPr>
+        <w:pStyle w:val="Heading3"/>
         <w:rPr>
           <w:rStyle w:val="Emphasis"/>
           <w:i w:val="0"/>
           <w:iCs w:val="0"/>
         </w:rPr>
-        <w:t xml:space="preserve">Objective 9 </w:t>
+      </w:pPr>
+      <w:bookmarkStart w:id="15" w:name="_Toc481605601"/>
+      <w:bookmarkStart w:id="16" w:name="_Toc515661806"/>
+      <w:r>
+        <w:rPr>
+          <w:rStyle w:val="Emphasis"/>
+          <w:i w:val="0"/>
+          <w:iCs w:val="0"/>
+        </w:rPr>
+        <w:t>Objective 7</w:t>
+      </w:r>
+      <w:r>
+        <w:rPr>
+          <w:rStyle w:val="Emphasis"/>
+          <w:i w:val="0"/>
+          <w:iCs w:val="0"/>
+        </w:rPr>
+        <w:t xml:space="preserve"> </w:t>
       </w:r>
       <w:r>
         <w:t xml:space="preserve">– </w:t>
       </w:r>
-      <w:bookmarkEnd w:id="20"/>
+      <w:bookmarkEnd w:id="15"/>
       <w:r>
         <w:t>Add ability to extract vector field or translation from registered point clouds</w:t>
       </w:r>
-      <w:bookmarkEnd w:id="21"/>
+      <w:bookmarkEnd w:id="16"/>
     </w:p>
     <w:p>
       <w:pPr>
@@ -4014,24 +4149,32 @@
           <w:iCs w:val="0"/>
         </w:rPr>
       </w:pPr>
-      <w:bookmarkStart w:id="22" w:name="_Toc481605602"/>
-      <w:bookmarkStart w:id="23" w:name="_Toc515661807"/>
+      <w:bookmarkStart w:id="17" w:name="_Toc481605602"/>
+      <w:bookmarkStart w:id="18" w:name="_Toc515661807"/>
       <w:r>
         <w:rPr>
           <w:rStyle w:val="Emphasis"/>
           <w:i w:val="0"/>
           <w:iCs w:val="0"/>
         </w:rPr>
-        <w:t xml:space="preserve">Objective 10 </w:t>
+        <w:t>Objective 8</w:t>
+      </w:r>
+      <w:r>
+        <w:rPr>
+          <w:rStyle w:val="Emphasis"/>
+          <w:i w:val="0"/>
+          <w:iCs w:val="0"/>
+        </w:rPr>
+        <w:t xml:space="preserve"> </w:t>
       </w:r>
       <w:r>
         <w:t xml:space="preserve">– </w:t>
       </w:r>
-      <w:bookmarkEnd w:id="22"/>
+      <w:bookmarkEnd w:id="17"/>
       <w:r>
         <w:t>Add ability to remove extraneous data from point cloud</w:t>
       </w:r>
-      <w:bookmarkEnd w:id="23"/>
+      <w:bookmarkEnd w:id="18"/>
     </w:p>
     <w:p>
       <w:pPr>
@@ -4065,16 +4208,8 @@
           <w:sz w:val="24"/>
           <w:szCs w:val="24"/>
         </w:rPr>
-        <w:t xml:space="preserve">In every set of data from the Kinect camera it is likely there will be structures which are of no importance to the functionality of the application, for instance the bezel of </w:t>
-      </w:r>
-      <w:r>
-        <w:rPr>
-          <w:rFonts w:asciiTheme="minorBidi" w:hAnsiTheme="minorBidi" w:cstheme="minorBidi"/>
-          <w:sz w:val="24"/>
-          <w:szCs w:val="24"/>
-        </w:rPr>
         <w:lastRenderedPageBreak/>
-        <w:t>the PET scanner, these objects should be removed to cut down on processing power and memory usage.</w:t>
+        <w:t>In every set of data from the Kinect camera it is likely there will be structures which are of no importance to the functionality of the application, for instance the bezel of the PET scanner, these objects should be removed to cut down on processing power and memory usage.</w:t>
       </w:r>
     </w:p>
     <w:p>
@@ -4115,24 +4250,32 @@
           <w:iCs w:val="0"/>
         </w:rPr>
       </w:pPr>
-      <w:bookmarkStart w:id="24" w:name="_Toc481605603"/>
-      <w:bookmarkStart w:id="25" w:name="_Toc515661808"/>
+      <w:bookmarkStart w:id="19" w:name="_Toc481605603"/>
+      <w:bookmarkStart w:id="20" w:name="_Toc515661808"/>
       <w:r>
         <w:rPr>
           <w:rStyle w:val="Emphasis"/>
           <w:i w:val="0"/>
           <w:iCs w:val="0"/>
         </w:rPr>
-        <w:t xml:space="preserve">Objective 11 </w:t>
+        <w:t>Objective 9</w:t>
+      </w:r>
+      <w:r>
+        <w:rPr>
+          <w:rStyle w:val="Emphasis"/>
+          <w:i w:val="0"/>
+          <w:iCs w:val="0"/>
+        </w:rPr>
+        <w:t xml:space="preserve"> </w:t>
       </w:r>
       <w:r>
         <w:t xml:space="preserve">– </w:t>
       </w:r>
-      <w:bookmarkEnd w:id="24"/>
+      <w:bookmarkEnd w:id="19"/>
       <w:r>
         <w:t>Add ability to synchronise timestamp on point cloud to output from scanner</w:t>
       </w:r>
-      <w:bookmarkEnd w:id="25"/>
+      <w:bookmarkEnd w:id="20"/>
     </w:p>
     <w:p>
       <w:pPr>
@@ -4190,24 +4333,32 @@
           <w:iCs w:val="0"/>
         </w:rPr>
       </w:pPr>
-      <w:bookmarkStart w:id="26" w:name="_Toc481605604"/>
-      <w:bookmarkStart w:id="27" w:name="_Toc515661809"/>
+      <w:bookmarkStart w:id="21" w:name="_Toc481605604"/>
+      <w:bookmarkStart w:id="22" w:name="_Toc515661809"/>
       <w:r>
         <w:rPr>
           <w:rStyle w:val="Emphasis"/>
           <w:i w:val="0"/>
           <w:iCs w:val="0"/>
         </w:rPr>
-        <w:t xml:space="preserve">Objective 12 </w:t>
+        <w:t>Objective 10</w:t>
+      </w:r>
+      <w:r>
+        <w:rPr>
+          <w:rStyle w:val="Emphasis"/>
+          <w:i w:val="0"/>
+          <w:iCs w:val="0"/>
+        </w:rPr>
+        <w:t xml:space="preserve"> </w:t>
       </w:r>
       <w:r>
         <w:t xml:space="preserve">– </w:t>
       </w:r>
-      <w:bookmarkEnd w:id="26"/>
+      <w:bookmarkEnd w:id="21"/>
       <w:r>
         <w:t>Add ability to translate camera space to scanner space</w:t>
       </w:r>
-      <w:bookmarkEnd w:id="27"/>
+      <w:bookmarkEnd w:id="22"/>
     </w:p>
     <w:p>
       <w:pPr>
@@ -4265,24 +4416,32 @@
           <w:iCs w:val="0"/>
         </w:rPr>
       </w:pPr>
-      <w:bookmarkStart w:id="28" w:name="_Toc481605605"/>
-      <w:bookmarkStart w:id="29" w:name="_Toc515661810"/>
+      <w:bookmarkStart w:id="23" w:name="_Toc481605605"/>
+      <w:bookmarkStart w:id="24" w:name="_Toc515661810"/>
       <w:r>
         <w:rPr>
           <w:rStyle w:val="Emphasis"/>
           <w:i w:val="0"/>
           <w:iCs w:val="0"/>
         </w:rPr>
-        <w:t xml:space="preserve">Objective 13 </w:t>
+        <w:t>Objective 11</w:t>
+      </w:r>
+      <w:r>
+        <w:rPr>
+          <w:rStyle w:val="Emphasis"/>
+          <w:i w:val="0"/>
+          <w:iCs w:val="0"/>
+        </w:rPr>
+        <w:t xml:space="preserve"> </w:t>
       </w:r>
       <w:r>
         <w:t xml:space="preserve">– </w:t>
       </w:r>
-      <w:bookmarkEnd w:id="28"/>
+      <w:bookmarkEnd w:id="23"/>
       <w:r>
         <w:t>Add ability to apply output from application to output from scanner</w:t>
       </w:r>
-      <w:bookmarkEnd w:id="29"/>
+      <w:bookmarkEnd w:id="24"/>
     </w:p>
     <w:p>
       <w:pPr>
@@ -4365,188 +4524,146 @@
           <w:iCs w:val="0"/>
         </w:rPr>
       </w:pPr>
-      <w:bookmarkStart w:id="30" w:name="_Toc481605606"/>
-      <w:bookmarkStart w:id="31" w:name="_Toc515661811"/>
+      <w:bookmarkStart w:id="25" w:name="_Toc481605607"/>
+      <w:bookmarkStart w:id="26" w:name="_Toc515661812"/>
       <w:r>
         <w:rPr>
           <w:rStyle w:val="Emphasis"/>
           <w:i w:val="0"/>
           <w:iCs w:val="0"/>
         </w:rPr>
-        <w:t xml:space="preserve">Objective 14 </w:t>
-      </w:r>
-      <w:r>
-        <w:t xml:space="preserve">– </w:t>
-      </w:r>
-      <w:bookmarkEnd w:id="30"/>
-      <w:r>
-        <w:t>Final report</w:t>
-      </w:r>
-      <w:bookmarkEnd w:id="31"/>
-    </w:p>
-    <w:p>
-      <w:pPr>
-        <w:ind w:firstLine="720"/>
-        <w:rPr>
-          <w:rStyle w:val="Emphasis"/>
-          <w:rFonts w:asciiTheme="minorBidi" w:hAnsiTheme="minorBidi" w:cstheme="minorBidi"/>
-          <w:i w:val="0"/>
-          <w:iCs w:val="0"/>
-          <w:sz w:val="24"/>
-          <w:szCs w:val="24"/>
-        </w:rPr>
-      </w:pPr>
-      <w:r>
-        <w:rPr>
-          <w:rFonts w:asciiTheme="minorBidi" w:hAnsiTheme="minorBidi" w:cstheme="minorBidi"/>
-          <w:sz w:val="24"/>
-          <w:szCs w:val="24"/>
-        </w:rPr>
-        <w:t>Write the final report.</w:t>
-      </w:r>
-    </w:p>
-    <w:p>
-      <w:pPr>
+        <w:t>Objective 12</w:t>
+      </w:r>
+      <w:r>
         <w:rPr>
           <w:rStyle w:val="Emphasis"/>
           <w:i w:val="0"/>
           <w:iCs w:val="0"/>
         </w:rPr>
-      </w:pPr>
-    </w:p>
-    <w:p>
-      <w:pPr>
-        <w:pStyle w:val="Heading3"/>
+        <w:t xml:space="preserve"> </w:t>
+      </w:r>
+      <w:r>
+        <w:t xml:space="preserve">– </w:t>
+      </w:r>
+      <w:bookmarkEnd w:id="25"/>
+      <w:r>
+        <w:t>Port application to Linux</w:t>
+      </w:r>
+      <w:bookmarkEnd w:id="26"/>
+    </w:p>
+    <w:p>
+      <w:pPr>
+        <w:ind w:firstLine="720"/>
+        <w:rPr>
+          <w:sz w:val="24"/>
+          <w:szCs w:val="24"/>
+        </w:rPr>
+      </w:pPr>
+      <w:r>
+        <w:rPr>
+          <w:sz w:val="24"/>
+          <w:szCs w:val="24"/>
+        </w:rPr>
+        <w:t xml:space="preserve">The application should be </w:t>
+      </w:r>
+      <w:r>
+        <w:rPr>
+          <w:sz w:val="24"/>
+          <w:szCs w:val="24"/>
+        </w:rPr>
+        <w:t>able to run on a Linux machine.</w:t>
+      </w:r>
+    </w:p>
+    <w:p>
+      <w:pPr>
         <w:rPr>
           <w:rStyle w:val="Emphasis"/>
           <w:i w:val="0"/>
           <w:iCs w:val="0"/>
-        </w:rPr>
-      </w:pPr>
-      <w:bookmarkStart w:id="32" w:name="_Toc481605607"/>
-      <w:bookmarkStart w:id="33" w:name="_Toc515661812"/>
-      <w:r>
+          <w:sz w:val="24"/>
+          <w:szCs w:val="24"/>
+        </w:rPr>
+      </w:pPr>
+      <w:r>
+        <w:rPr>
+          <w:sz w:val="24"/>
+          <w:szCs w:val="24"/>
+        </w:rPr>
+        <w:t>This is to increase the</w:t>
+      </w:r>
+      <w:r>
+        <w:rPr>
+          <w:sz w:val="24"/>
+          <w:szCs w:val="24"/>
+        </w:rPr>
+        <w:t xml:space="preserve"> potential</w:t>
+      </w:r>
+      <w:r>
+        <w:rPr>
+          <w:sz w:val="24"/>
+          <w:szCs w:val="24"/>
+        </w:rPr>
+        <w:t xml:space="preserve"> user base for the application but also to ensure that</w:t>
+      </w:r>
+      <w:r>
+        <w:rPr>
+          <w:sz w:val="24"/>
+          <w:szCs w:val="24"/>
+        </w:rPr>
+        <w:t xml:space="preserve"> the application </w:t>
+      </w:r>
+      <w:r>
+        <w:rPr>
+          <w:sz w:val="24"/>
+          <w:szCs w:val="24"/>
+        </w:rPr>
+        <w:t>is compatible with the STIR framework.</w:t>
+      </w:r>
+    </w:p>
+    <w:p>
+      <w:pPr>
         <w:rPr>
           <w:rStyle w:val="Emphasis"/>
           <w:i w:val="0"/>
           <w:iCs w:val="0"/>
         </w:rPr>
-        <w:t xml:space="preserve">Objective 15 </w:t>
-      </w:r>
-      <w:r>
-        <w:t xml:space="preserve">– </w:t>
-      </w:r>
-      <w:bookmarkEnd w:id="32"/>
-      <w:r>
-        <w:t>Port application to Linux</w:t>
-      </w:r>
-      <w:bookmarkEnd w:id="33"/>
-    </w:p>
-    <w:p>
-      <w:pPr>
-        <w:ind w:firstLine="720"/>
-        <w:rPr>
-          <w:sz w:val="24"/>
-          <w:szCs w:val="24"/>
-        </w:rPr>
-      </w:pPr>
-      <w:r>
-        <w:rPr>
-          <w:sz w:val="24"/>
-          <w:szCs w:val="24"/>
-        </w:rPr>
-        <w:t xml:space="preserve">The application should be </w:t>
-      </w:r>
-      <w:r>
-        <w:rPr>
-          <w:sz w:val="24"/>
-          <w:szCs w:val="24"/>
-        </w:rPr>
-        <w:t>able to run on a Linux machine.</w:t>
-      </w:r>
-    </w:p>
-    <w:p>
-      <w:pPr>
+      </w:pPr>
+    </w:p>
+    <w:p>
+      <w:pPr>
+        <w:pStyle w:val="Heading3"/>
         <w:rPr>
           <w:rStyle w:val="Emphasis"/>
           <w:i w:val="0"/>
           <w:iCs w:val="0"/>
-          <w:sz w:val="24"/>
-          <w:szCs w:val="24"/>
-        </w:rPr>
-      </w:pPr>
-      <w:r>
-        <w:rPr>
-          <w:sz w:val="24"/>
-          <w:szCs w:val="24"/>
-        </w:rPr>
-        <w:t>This is to increase the</w:t>
-      </w:r>
-      <w:r>
-        <w:rPr>
-          <w:sz w:val="24"/>
-          <w:szCs w:val="24"/>
-        </w:rPr>
-        <w:t xml:space="preserve"> potential</w:t>
-      </w:r>
-      <w:r>
-        <w:rPr>
-          <w:sz w:val="24"/>
-          <w:szCs w:val="24"/>
-        </w:rPr>
-        <w:t xml:space="preserve"> user base for the application but also to ensure that</w:t>
-      </w:r>
-      <w:r>
-        <w:rPr>
-          <w:sz w:val="24"/>
-          <w:szCs w:val="24"/>
-        </w:rPr>
-        <w:t xml:space="preserve"> the application </w:t>
-      </w:r>
-      <w:r>
-        <w:rPr>
-          <w:sz w:val="24"/>
-          <w:szCs w:val="24"/>
-        </w:rPr>
-        <w:t>is compatible with the STIR framework.</w:t>
-      </w:r>
-    </w:p>
-    <w:p>
-      <w:pPr>
+        </w:rPr>
+      </w:pPr>
+      <w:bookmarkStart w:id="27" w:name="_Toc481605608"/>
+      <w:bookmarkStart w:id="28" w:name="_Toc515661813"/>
+      <w:r>
         <w:rPr>
           <w:rStyle w:val="Emphasis"/>
           <w:i w:val="0"/>
           <w:iCs w:val="0"/>
         </w:rPr>
-      </w:pPr>
-    </w:p>
-    <w:p>
-      <w:pPr>
-        <w:pStyle w:val="Heading3"/>
+        <w:t>Objective 13</w:t>
+      </w:r>
+      <w:r>
         <w:rPr>
           <w:rStyle w:val="Emphasis"/>
           <w:i w:val="0"/>
           <w:iCs w:val="0"/>
         </w:rPr>
-      </w:pPr>
-      <w:bookmarkStart w:id="34" w:name="_Toc481605608"/>
-      <w:bookmarkStart w:id="35" w:name="_Toc515661813"/>
-      <w:r>
-        <w:rPr>
-          <w:rStyle w:val="Emphasis"/>
-          <w:i w:val="0"/>
-          <w:iCs w:val="0"/>
-        </w:rPr>
-        <w:t xml:space="preserve">Objective 16 </w:t>
+        <w:t xml:space="preserve"> </w:t>
       </w:r>
       <w:r>
         <w:t xml:space="preserve">– </w:t>
       </w:r>
-      <w:bookmarkEnd w:id="34"/>
+      <w:bookmarkEnd w:id="27"/>
       <w:r>
         <w:t>Add application to STIR as library</w:t>
       </w:r>
-      <w:bookmarkEnd w:id="35"/>
+      <w:bookmarkEnd w:id="28"/>
     </w:p>
     <w:p>
       <w:pPr>
@@ -4597,12 +4714,12 @@
         <w:pStyle w:val="AppendixHeading"/>
         <w:jc w:val="both"/>
       </w:pPr>
-      <w:bookmarkStart w:id="36" w:name="_Toc515661814"/>
+      <w:bookmarkStart w:id="29" w:name="_Toc515661814"/>
       <w:r>
         <w:lastRenderedPageBreak/>
         <w:t>Research Proposal</w:t>
       </w:r>
-      <w:bookmarkEnd w:id="36"/>
+      <w:bookmarkEnd w:id="29"/>
     </w:p>
     <w:p>
       <w:pPr>
@@ -4776,12 +4893,12 @@
         <w:pStyle w:val="AppendixHeading"/>
         <w:jc w:val="both"/>
       </w:pPr>
-      <w:bookmarkStart w:id="37" w:name="_Toc515661815"/>
+      <w:bookmarkStart w:id="30" w:name="_Toc515661815"/>
       <w:r>
         <w:lastRenderedPageBreak/>
         <w:t>Task List</w:t>
       </w:r>
-      <w:bookmarkEnd w:id="37"/>
+      <w:bookmarkEnd w:id="30"/>
     </w:p>
     <w:tbl>
       <w:tblPr>
@@ -6380,31 +6497,7 @@
                 <w:sz w:val="24"/>
                 <w:szCs w:val="24"/>
               </w:rPr>
-              <w:t xml:space="preserve">The ability to translate the output of the Kinect camera to the output of the PET scanner should be added to the application. </w:t>
-            </w:r>
-            <w:r>
-              <w:rPr>
-                <w:rFonts w:asciiTheme="minorBidi" w:hAnsiTheme="minorBidi" w:cstheme="minorBidi"/>
-                <w:sz w:val="24"/>
-                <w:szCs w:val="24"/>
-              </w:rPr>
-              <w:t xml:space="preserve">In order for each vector field or translation extracted from the Kinect camera to be relevant </w:t>
-            </w:r>
-            <w:r>
-              <w:rPr>
-                <w:rFonts w:asciiTheme="minorBidi" w:hAnsiTheme="minorBidi" w:cstheme="minorBidi"/>
-                <w:sz w:val="24"/>
-                <w:szCs w:val="24"/>
-              </w:rPr>
-              <w:t>the origin of both coordinate systems must be aligned, otherwise the same point in space could be represented in two different locations in both sets of data</w:t>
-            </w:r>
-            <w:r>
-              <w:rPr>
-                <w:rFonts w:asciiTheme="minorBidi" w:hAnsiTheme="minorBidi" w:cstheme="minorBidi"/>
-                <w:sz w:val="24"/>
-                <w:szCs w:val="24"/>
-              </w:rPr>
-              <w:t>.</w:t>
+              <w:t>The ability to translate the output of the Kinect camera to the output of the PET scanner should be added to the application. In order for each vector field or translation extracted from the Kinect camera to be relevant the origin of both coordinate systems must be aligned, otherwise the same point in space could be represented in two different locations in both sets of data.</w:t>
             </w:r>
           </w:p>
         </w:tc>
@@ -6897,6 +6990,8 @@
               </w:rPr>
               <w:t>.</w:t>
             </w:r>
+            <w:bookmarkStart w:id="31" w:name="_GoBack"/>
+            <w:bookmarkEnd w:id="31"/>
           </w:p>
         </w:tc>
         <w:tc>
@@ -6940,7 +7035,7 @@
         <w:pStyle w:val="AppendixHeading"/>
         <w:jc w:val="both"/>
       </w:pPr>
-      <w:bookmarkStart w:id="38" w:name="_Toc515661816"/>
+      <w:bookmarkStart w:id="32" w:name="_Toc515661816"/>
       <w:r>
         <w:lastRenderedPageBreak/>
         <w:t>Time Pl</w:t>
@@ -6948,7 +7043,7 @@
       <w:r>
         <w:t>an</w:t>
       </w:r>
-      <w:bookmarkEnd w:id="38"/>
+      <w:bookmarkEnd w:id="32"/>
     </w:p>
     <w:tbl>
       <w:tblPr>
@@ -12332,12 +12427,12 @@
         <w:pStyle w:val="AppendixHeading"/>
         <w:jc w:val="both"/>
       </w:pPr>
-      <w:bookmarkStart w:id="39" w:name="_Toc515661817"/>
+      <w:bookmarkStart w:id="33" w:name="_Toc515661817"/>
       <w:r>
         <w:lastRenderedPageBreak/>
         <w:t>Risk Assessment</w:t>
       </w:r>
-      <w:bookmarkEnd w:id="39"/>
+      <w:bookmarkEnd w:id="33"/>
     </w:p>
     <w:tbl>
       <w:tblPr>
@@ -14833,9 +14928,9 @@
         <w:pStyle w:val="AppendixHeading"/>
         <w:jc w:val="both"/>
       </w:pPr>
-      <w:bookmarkStart w:id="40" w:name="_Toc398826346"/>
-      <w:bookmarkStart w:id="41" w:name="_Toc515661818"/>
-      <w:bookmarkEnd w:id="40"/>
+      <w:bookmarkStart w:id="34" w:name="_Toc398826346"/>
+      <w:bookmarkStart w:id="35" w:name="_Toc515661818"/>
+      <w:bookmarkEnd w:id="34"/>
       <w:r>
         <w:lastRenderedPageBreak/>
         <w:t xml:space="preserve">Ethics </w:t>
@@ -14843,7 +14938,7 @@
       <w:r>
         <w:t>Report</w:t>
       </w:r>
-      <w:bookmarkEnd w:id="41"/>
+      <w:bookmarkEnd w:id="35"/>
     </w:p>
     <w:p>
       <w:pPr>
@@ -14875,8 +14970,8 @@
         <w:pStyle w:val="EthicsSub-Sectionsheading"/>
         <w:jc w:val="both"/>
       </w:pPr>
-      <w:bookmarkStart w:id="42" w:name="_Toc205628478"/>
-      <w:bookmarkEnd w:id="42"/>
+      <w:bookmarkStart w:id="36" w:name="_Toc205628478"/>
+      <w:bookmarkEnd w:id="36"/>
       <w:r>
         <w:t>Section A</w:t>
       </w:r>
@@ -15578,8 +15673,8 @@
         <w:pStyle w:val="EthicsSub-Sectionsheading"/>
         <w:jc w:val="both"/>
       </w:pPr>
-      <w:bookmarkStart w:id="43" w:name="_Toc205628479"/>
-      <w:bookmarkEnd w:id="43"/>
+      <w:bookmarkStart w:id="37" w:name="_Toc205628479"/>
+      <w:bookmarkEnd w:id="37"/>
       <w:r>
         <w:lastRenderedPageBreak/>
         <w:t>Section B</w:t>
@@ -16186,7 +16281,7 @@
         </w:sectPr>
       </w:pPr>
     </w:p>
-    <w:bookmarkStart w:id="44" w:name="_Toc515661819" w:displacedByCustomXml="next"/>
+    <w:bookmarkStart w:id="38" w:name="_Toc515661819" w:displacedByCustomXml="next"/>
     <w:sdt>
       <w:sdtPr>
         <w:rPr>
@@ -16217,7 +16312,7 @@
           <w:r>
             <w:t>References</w:t>
           </w:r>
-          <w:bookmarkEnd w:id="44"/>
+          <w:bookmarkEnd w:id="38"/>
         </w:p>
         <w:sdt>
           <w:sdtPr>
@@ -16392,7 +16487,7 @@
           <w:rPr>
             <w:noProof/>
           </w:rPr>
-          <w:t>10</w:t>
+          <w:t>12</w:t>
         </w:r>
         <w:r>
           <w:rPr>
@@ -20041,6 +20136,15 @@
 </file>
 
 <file path=customXml/item1.xml><?xml version="1.0" encoding="utf-8"?>
+<?mso-contentType ?>
+<FormTemplates xmlns="http://schemas.microsoft.com/sharepoint/v3/contenttype/forms">
+  <Display>DocumentLibraryForm</Display>
+  <Edit>DocumentLibraryForm</Edit>
+  <New>DocumentLibraryForm</New>
+</FormTemplates>
+</file>
+
+<file path=customXml/item2.xml><?xml version="1.0" encoding="utf-8"?>
 <ct:contentTypeSchema xmlns:ct="http://schemas.microsoft.com/office/2006/metadata/contentType" xmlns:ma="http://schemas.microsoft.com/office/2006/metadata/properties/metaAttributes" ct:_="" ma:_="" ma:contentTypeName="Document" ma:contentTypeID="0x010100495CB0DE1504F34487D72F7F15ACACF8" ma:contentTypeVersion="0" ma:contentTypeDescription="Create a new document." ma:contentTypeScope="" ma:versionID="2b902b71246cd37eb98ad0650be39976">
   <xsd:schema xmlns:xsd="http://www.w3.org/2001/XMLSchema" xmlns:p="http://schemas.microsoft.com/office/2006/metadata/properties" targetNamespace="http://schemas.microsoft.com/office/2006/metadata/properties" ma:root="true" ma:fieldsID="4aeb20c0e3442673af7ee10786458764">
     <xsd:element name="properties">
@@ -20087,15 +20191,6 @@
     </xsd:complexType>
   </xsd:schema>
 </ct:contentTypeSchema>
-</file>
-
-<file path=customXml/item2.xml><?xml version="1.0" encoding="utf-8"?>
-<?mso-contentType ?>
-<FormTemplates xmlns="http://schemas.microsoft.com/sharepoint/v3/contenttype/forms">
-  <Display>DocumentLibraryForm</Display>
-  <Edit>DocumentLibraryForm</Edit>
-  <New>DocumentLibraryForm</New>
-</FormTemplates>
 </file>
 
 <file path=customXml/item3.xml><?xml version="1.0" encoding="utf-8"?>
@@ -20164,6 +20259,14 @@
 </file>
 
 <file path=customXml/itemProps1.xml><?xml version="1.0" encoding="utf-8"?>
+<ds:datastoreItem xmlns:ds="http://schemas.openxmlformats.org/officeDocument/2006/customXml" ds:itemID="{8531DD33-1296-490B-8387-720CCB9E9B33}">
+  <ds:schemaRefs>
+    <ds:schemaRef ds:uri="http://schemas.microsoft.com/sharepoint/v3/contenttype/forms"/>
+  </ds:schemaRefs>
+</ds:datastoreItem>
+</file>
+
+<file path=customXml/itemProps2.xml><?xml version="1.0" encoding="utf-8"?>
 <ds:datastoreItem xmlns:ds="http://schemas.openxmlformats.org/officeDocument/2006/customXml" ds:itemID="{10726766-1E05-4B13-B970-098284EEF2D8}">
   <ds:schemaRefs>
     <ds:schemaRef ds:uri="http://schemas.microsoft.com/office/2006/metadata/contentType"/>
@@ -20178,14 +20281,6 @@
 </ds:datastoreItem>
 </file>
 
-<file path=customXml/itemProps2.xml><?xml version="1.0" encoding="utf-8"?>
-<ds:datastoreItem xmlns:ds="http://schemas.openxmlformats.org/officeDocument/2006/customXml" ds:itemID="{8531DD33-1296-490B-8387-720CCB9E9B33}">
-  <ds:schemaRefs>
-    <ds:schemaRef ds:uri="http://schemas.microsoft.com/sharepoint/v3/contenttype/forms"/>
-  </ds:schemaRefs>
-</ds:datastoreItem>
-</file>
-
 <file path=customXml/itemProps3.xml><?xml version="1.0" encoding="utf-8"?>
 <ds:datastoreItem xmlns:ds="http://schemas.openxmlformats.org/officeDocument/2006/customXml" ds:itemID="{DE049A1B-84C5-4AC1-B245-84810A14DC62}">
   <ds:schemaRefs>
@@ -20195,7 +20290,7 @@
 </file>
 
 <file path=customXml/itemProps4.xml><?xml version="1.0" encoding="utf-8"?>
-<ds:datastoreItem xmlns:ds="http://schemas.openxmlformats.org/officeDocument/2006/customXml" ds:itemID="{533B317E-4D36-47E3-8D15-35D1E295BC9D}">
+<ds:datastoreItem xmlns:ds="http://schemas.openxmlformats.org/officeDocument/2006/customXml" ds:itemID="{42A032F6-A46A-45C6-8C16-5FB342C403C1}">
   <ds:schemaRefs>
     <ds:schemaRef ds:uri="http://schemas.openxmlformats.org/officeDocument/2006/bibliography"/>
   </ds:schemaRefs>

</xml_diff>

<commit_message>
literally just added headings
</commit_message>
<xml_diff>
--- a/Report/Motion Signal Extraction Framework for the Microsoft Kinect Camera Point Cloud Registration and its Application as a Motion Correction Metric in PETCT.docx
+++ b/Report/Motion Signal Extraction Framework for the Microsoft Kinect Camera Point Cloud Registration and its Application as a Motion Correction Metric in PETCT.docx
@@ -127,8 +127,6 @@
           <w:szCs w:val="24"/>
         </w:rPr>
       </w:pPr>
-      <w:bookmarkStart w:id="0" w:name="_GoBack"/>
-      <w:bookmarkEnd w:id="0"/>
     </w:p>
     <w:p>
       <w:pPr>
@@ -2716,17 +2714,33 @@
           <w:szCs w:val="24"/>
         </w:rPr>
       </w:pPr>
-      <w:fldSimple w:instr=" TOC \h \z \c &quot;Figure&quot; ">
-        <w:r>
-          <w:rPr>
-            <w:b/>
-            <w:bCs/>
-            <w:noProof/>
-            <w:lang w:val="en-US"/>
-          </w:rPr>
-          <w:t>No table of figures entries found.</w:t>
-        </w:r>
-      </w:fldSimple>
+      <w:r>
+        <w:fldChar w:fldCharType="begin"/>
+      </w:r>
+      <w:r>
+        <w:instrText xml:space="preserve"> TOC \h \z \c "Figure" </w:instrText>
+      </w:r>
+      <w:r>
+        <w:fldChar w:fldCharType="separate"/>
+      </w:r>
+      <w:r>
+        <w:rPr>
+          <w:b/>
+          <w:bCs/>
+          <w:noProof/>
+          <w:lang w:val="en-US"/>
+        </w:rPr>
+        <w:t>No table of figures entries found.</w:t>
+      </w:r>
+      <w:r>
+        <w:rPr>
+          <w:b/>
+          <w:bCs/>
+          <w:noProof/>
+          <w:lang w:val="en-US"/>
+        </w:rPr>
+        <w:fldChar w:fldCharType="end"/>
+      </w:r>
     </w:p>
     <w:p>
       <w:pPr>
@@ -2769,12 +2783,12 @@
         <w:pStyle w:val="Heading1"/>
         <w:jc w:val="both"/>
       </w:pPr>
-      <w:bookmarkStart w:id="1" w:name="_Toc515990860"/>
+      <w:bookmarkStart w:id="0" w:name="_Toc515990860"/>
       <w:r>
         <w:lastRenderedPageBreak/>
         <w:t>Abstract</w:t>
       </w:r>
-      <w:bookmarkEnd w:id="1"/>
+      <w:bookmarkEnd w:id="0"/>
     </w:p>
     <w:p>
       <w:pPr>
@@ -3195,7 +3209,7 @@
         <w:pStyle w:val="Heading1"/>
         <w:jc w:val="both"/>
       </w:pPr>
-      <w:bookmarkStart w:id="2" w:name="_Toc515990861"/>
+      <w:bookmarkStart w:id="1" w:name="_Toc515990861"/>
       <w:r>
         <w:lastRenderedPageBreak/>
         <w:t>Background</w:t>
@@ -3203,7 +3217,7 @@
       <w:r>
         <w:t xml:space="preserve"> Research and Application Specific Technologies</w:t>
       </w:r>
-      <w:bookmarkEnd w:id="2"/>
+      <w:bookmarkEnd w:id="1"/>
     </w:p>
     <w:p>
       <w:pPr>
@@ -3213,11 +3227,11 @@
           <w:numId w:val="6"/>
         </w:numPr>
       </w:pPr>
-      <w:bookmarkStart w:id="3" w:name="_Toc515990862"/>
+      <w:bookmarkStart w:id="2" w:name="_Toc515990862"/>
       <w:r>
         <w:t>PET Scanners</w:t>
       </w:r>
-      <w:bookmarkEnd w:id="3"/>
+      <w:bookmarkEnd w:id="2"/>
     </w:p>
     <w:p/>
     <w:p/>
@@ -3229,9 +3243,44 @@
           <w:numId w:val="6"/>
         </w:numPr>
       </w:pPr>
-      <w:bookmarkStart w:id="4" w:name="_Toc515990863"/>
+      <w:bookmarkStart w:id="3" w:name="_Toc515990863"/>
       <w:r>
         <w:t>Alternative Solutions</w:t>
+      </w:r>
+      <w:bookmarkEnd w:id="3"/>
+    </w:p>
+    <w:p/>
+    <w:p>
+      <w:pPr>
+        <w:pStyle w:val="Heading2"/>
+      </w:pPr>
+      <w:r>
+        <w:t>Data Driven Motion Tracking</w:t>
+      </w:r>
+    </w:p>
+    <w:p/>
+    <w:p/>
+    <w:p>
+      <w:pPr>
+        <w:pStyle w:val="Heading2"/>
+      </w:pPr>
+      <w:r>
+        <w:t>Optical Motion Tracking</w:t>
+      </w:r>
+    </w:p>
+    <w:p/>
+    <w:p/>
+    <w:p>
+      <w:pPr>
+        <w:pStyle w:val="Heading2"/>
+        <w:numPr>
+          <w:ilvl w:val="1"/>
+          <w:numId w:val="6"/>
+        </w:numPr>
+      </w:pPr>
+      <w:bookmarkStart w:id="4" w:name="_Toc515990864"/>
+      <w:r>
+        <w:t>Kinect Camera</w:t>
       </w:r>
       <w:bookmarkEnd w:id="4"/>
     </w:p>
@@ -3245,9 +3294,9 @@
           <w:numId w:val="6"/>
         </w:numPr>
       </w:pPr>
-      <w:bookmarkStart w:id="5" w:name="_Toc515990864"/>
-      <w:r>
-        <w:t>Kinect Camera</w:t>
+      <w:bookmarkStart w:id="5" w:name="_Toc515990865"/>
+      <w:r>
+        <w:t>Point Cloud Library</w:t>
       </w:r>
       <w:bookmarkEnd w:id="5"/>
     </w:p>
@@ -3256,14 +3305,10 @@
     <w:p>
       <w:pPr>
         <w:pStyle w:val="Heading2"/>
-        <w:numPr>
-          <w:ilvl w:val="1"/>
-          <w:numId w:val="6"/>
-        </w:numPr>
-      </w:pPr>
-      <w:bookmarkStart w:id="6" w:name="_Toc515990865"/>
-      <w:r>
-        <w:t>Point Cloud Library</w:t>
+      </w:pPr>
+      <w:bookmarkStart w:id="6" w:name="_Toc515990866"/>
+      <w:r>
+        <w:t>Cleaning Point Clouds</w:t>
       </w:r>
       <w:bookmarkEnd w:id="6"/>
     </w:p>
@@ -3273,9 +3318,9 @@
       <w:pPr>
         <w:pStyle w:val="Heading2"/>
       </w:pPr>
-      <w:bookmarkStart w:id="7" w:name="_Toc515990866"/>
-      <w:r>
-        <w:t>Cleaning Point Clouds</w:t>
+      <w:bookmarkStart w:id="7" w:name="_Toc515990867"/>
+      <w:r>
+        <w:t>Point Cloud Registration</w:t>
       </w:r>
       <w:bookmarkEnd w:id="7"/>
     </w:p>
@@ -3284,47 +3329,50 @@
     <w:p>
       <w:pPr>
         <w:pStyle w:val="Heading2"/>
-      </w:pPr>
-      <w:bookmarkStart w:id="8" w:name="_Toc515990867"/>
-      <w:r>
-        <w:t>Point Cloud Registration</w:t>
+        <w:numPr>
+          <w:ilvl w:val="1"/>
+          <w:numId w:val="6"/>
+        </w:numPr>
+      </w:pPr>
+      <w:bookmarkStart w:id="8" w:name="_Toc515990868"/>
+      <w:r>
+        <w:t>Reliant Technologies</w:t>
       </w:r>
       <w:bookmarkEnd w:id="8"/>
+    </w:p>
+    <w:p/>
+    <w:p>
+      <w:pPr>
+        <w:pStyle w:val="Heading2"/>
+      </w:pPr>
+      <w:bookmarkStart w:id="9" w:name="_Toc515990869"/>
+      <w:proofErr w:type="spellStart"/>
+      <w:r>
+        <w:t>Qt</w:t>
+      </w:r>
+      <w:proofErr w:type="spellEnd"/>
+      <w:r>
+        <w:t xml:space="preserve"> Graphical User Interface</w:t>
+      </w:r>
+      <w:bookmarkEnd w:id="9"/>
     </w:p>
     <w:p/>
     <w:p/>
     <w:p>
       <w:pPr>
         <w:pStyle w:val="Heading2"/>
-        <w:numPr>
-          <w:ilvl w:val="1"/>
-          <w:numId w:val="6"/>
-        </w:numPr>
-      </w:pPr>
-      <w:bookmarkStart w:id="9" w:name="_Toc515990868"/>
-      <w:r>
-        <w:t>Reliant Technologies</w:t>
-      </w:r>
-      <w:bookmarkEnd w:id="9"/>
+      </w:pPr>
+      <w:proofErr w:type="spellStart"/>
+      <w:r>
+        <w:t>OpenKinect</w:t>
+      </w:r>
+      <w:proofErr w:type="spellEnd"/>
     </w:p>
     <w:p/>
     <w:p>
-      <w:pPr>
-        <w:pStyle w:val="Heading2"/>
-      </w:pPr>
-      <w:bookmarkStart w:id="10" w:name="_Toc515990869"/>
-      <w:proofErr w:type="spellStart"/>
-      <w:r>
-        <w:t>Qt</w:t>
-      </w:r>
-      <w:proofErr w:type="spellEnd"/>
-      <w:r>
-        <w:t xml:space="preserve"> Graphical User Interface</w:t>
-      </w:r>
+      <w:bookmarkStart w:id="10" w:name="_GoBack"/>
       <w:bookmarkEnd w:id="10"/>
     </w:p>
-    <w:p/>
-    <w:p/>
     <w:p>
       <w:pPr>
         <w:jc w:val="both"/>
@@ -5778,15 +5826,7 @@
                 <w:sz w:val="24"/>
                 <w:szCs w:val="24"/>
               </w:rPr>
-              <w:t xml:space="preserve"> specifically related to </w:t>
-            </w:r>
-            <w:r>
-              <w:rPr>
-                <w:rFonts w:asciiTheme="minorBidi" w:hAnsiTheme="minorBidi" w:cstheme="minorBidi"/>
-                <w:sz w:val="24"/>
-                <w:szCs w:val="24"/>
-              </w:rPr>
-              <w:t>alternative solutions to the same problem that this project sets out to solve. This research</w:t>
+              <w:t xml:space="preserve"> specifically related to alternative solutions to the same problem that this project sets out to solve. This research</w:t>
             </w:r>
             <w:r>
               <w:rPr>
@@ -18852,6 +18892,7 @@
             <w:id w:val="-573587230"/>
             <w:bibliography/>
           </w:sdtPr>
+          <w:sdtEndPr/>
           <w:sdtContent>
             <w:p>
               <w:pPr>
@@ -18971,7 +19012,7 @@
           <w:rPr>
             <w:noProof/>
           </w:rPr>
-          <w:t>21</w:t>
+          <w:t>6</w:t>
         </w:r>
         <w:r>
           <w:rPr>
@@ -22620,6 +22661,15 @@
 </file>
 
 <file path=customXml/item1.xml><?xml version="1.0" encoding="utf-8"?>
+<?mso-contentType ?>
+<FormTemplates xmlns="http://schemas.microsoft.com/sharepoint/v3/contenttype/forms">
+  <Display>DocumentLibraryForm</Display>
+  <Edit>DocumentLibraryForm</Edit>
+  <New>DocumentLibraryForm</New>
+</FormTemplates>
+</file>
+
+<file path=customXml/item2.xml><?xml version="1.0" encoding="utf-8"?>
 <ct:contentTypeSchema xmlns:ct="http://schemas.microsoft.com/office/2006/metadata/contentType" xmlns:ma="http://schemas.microsoft.com/office/2006/metadata/properties/metaAttributes" ct:_="" ma:_="" ma:contentTypeName="Document" ma:contentTypeID="0x010100495CB0DE1504F34487D72F7F15ACACF8" ma:contentTypeVersion="0" ma:contentTypeDescription="Create a new document." ma:contentTypeScope="" ma:versionID="2b902b71246cd37eb98ad0650be39976">
   <xsd:schema xmlns:xsd="http://www.w3.org/2001/XMLSchema" xmlns:p="http://schemas.microsoft.com/office/2006/metadata/properties" targetNamespace="http://schemas.microsoft.com/office/2006/metadata/properties" ma:root="true" ma:fieldsID="4aeb20c0e3442673af7ee10786458764">
     <xsd:element name="properties">
@@ -22668,15 +22718,6 @@
 </ct:contentTypeSchema>
 </file>
 
-<file path=customXml/item2.xml><?xml version="1.0" encoding="utf-8"?>
-<?mso-contentType ?>
-<FormTemplates xmlns="http://schemas.microsoft.com/sharepoint/v3/contenttype/forms">
-  <Display>DocumentLibraryForm</Display>
-  <Edit>DocumentLibraryForm</Edit>
-  <New>DocumentLibraryForm</New>
-</FormTemplates>
-</file>
-
 <file path=customXml/item3.xml><?xml version="1.0" encoding="utf-8"?>
 <p:properties xmlns:p="http://schemas.microsoft.com/office/2006/metadata/properties" xmlns:xsi="http://www.w3.org/2001/XMLSchema-instance">
   <documentManagement/>
@@ -22722,6 +22763,14 @@
 </file>
 
 <file path=customXml/itemProps1.xml><?xml version="1.0" encoding="utf-8"?>
+<ds:datastoreItem xmlns:ds="http://schemas.openxmlformats.org/officeDocument/2006/customXml" ds:itemID="{8531DD33-1296-490B-8387-720CCB9E9B33}">
+  <ds:schemaRefs>
+    <ds:schemaRef ds:uri="http://schemas.microsoft.com/sharepoint/v3/contenttype/forms"/>
+  </ds:schemaRefs>
+</ds:datastoreItem>
+</file>
+
+<file path=customXml/itemProps2.xml><?xml version="1.0" encoding="utf-8"?>
 <ds:datastoreItem xmlns:ds="http://schemas.openxmlformats.org/officeDocument/2006/customXml" ds:itemID="{10726766-1E05-4B13-B970-098284EEF2D8}">
   <ds:schemaRefs>
     <ds:schemaRef ds:uri="http://schemas.microsoft.com/office/2006/metadata/contentType"/>
@@ -22736,14 +22785,6 @@
 </ds:datastoreItem>
 </file>
 
-<file path=customXml/itemProps2.xml><?xml version="1.0" encoding="utf-8"?>
-<ds:datastoreItem xmlns:ds="http://schemas.openxmlformats.org/officeDocument/2006/customXml" ds:itemID="{8531DD33-1296-490B-8387-720CCB9E9B33}">
-  <ds:schemaRefs>
-    <ds:schemaRef ds:uri="http://schemas.microsoft.com/sharepoint/v3/contenttype/forms"/>
-  </ds:schemaRefs>
-</ds:datastoreItem>
-</file>
-
 <file path=customXml/itemProps3.xml><?xml version="1.0" encoding="utf-8"?>
 <ds:datastoreItem xmlns:ds="http://schemas.openxmlformats.org/officeDocument/2006/customXml" ds:itemID="{DE049A1B-84C5-4AC1-B245-84810A14DC62}">
   <ds:schemaRefs>
@@ -22753,7 +22794,7 @@
 </file>
 
 <file path=customXml/itemProps4.xml><?xml version="1.0" encoding="utf-8"?>
-<ds:datastoreItem xmlns:ds="http://schemas.openxmlformats.org/officeDocument/2006/customXml" ds:itemID="{5D748A37-A347-4D30-8971-3FD0115CCDC7}">
+<ds:datastoreItem xmlns:ds="http://schemas.openxmlformats.org/officeDocument/2006/customXml" ds:itemID="{27B2FA79-5197-4395-8AC3-B9336A61C671}">
   <ds:schemaRefs>
     <ds:schemaRef ds:uri="http://schemas.openxmlformats.org/officeDocument/2006/bibliography"/>
   </ds:schemaRefs>

</xml_diff>